<commit_message>
Activity Log File rename from Sensor to Sys
</commit_message>
<xml_diff>
--- a/CS Assignment.docx
+++ b/CS Assignment.docx
@@ -19,6 +19,17 @@
     </w:p>
     <w:sdt>
       <w:sdtPr>
+        <w:rPr>
+          <w:rFonts w:asciiTheme="minorHAnsi" w:eastAsiaTheme="minorHAnsi" w:hAnsiTheme="minorHAnsi" w:cstheme="minorBidi"/>
+          <w:b w:val="0"/>
+          <w:bCs w:val="0"/>
+          <w:color w:val="auto"/>
+          <w:kern w:val="2"/>
+          <w:sz w:val="24"/>
+          <w:szCs w:val="24"/>
+          <w:lang w:val="en-IN"/>
+          <w14:ligatures w14:val="standardContextual"/>
+        </w:rPr>
         <w:id w:val="847826905"/>
         <w:docPartObj>
           <w:docPartGallery w:val="Table of Contents"/>
@@ -27,14 +38,7 @@
       </w:sdtPr>
       <w:sdtEndPr>
         <w:rPr>
-          <w:rFonts w:asciiTheme="minorHAnsi" w:eastAsiaTheme="minorHAnsi" w:hAnsiTheme="minorHAnsi" w:cstheme="minorBidi"/>
           <w:noProof/>
-          <w:color w:val="auto"/>
-          <w:kern w:val="2"/>
-          <w:sz w:val="24"/>
-          <w:szCs w:val="24"/>
-          <w:lang w:val="en-IN"/>
-          <w14:ligatures w14:val="standardContextual"/>
         </w:rPr>
       </w:sdtEndPr>
       <w:sdtContent>
@@ -638,7 +642,53 @@
         <w:rPr>
           <w:lang w:val="en-US"/>
         </w:rPr>
-        <w:t>Considering Python is available since this is available by default on Linux (some Distro’s), Mac(Py and MacOS version could vary) and needed to be pr-installed on Windows (since it’s not available even on WSL)</w:t>
+        <w:t>Preference</w:t>
+      </w:r>
+      <w:r>
+        <w:rPr>
+          <w:lang w:val="en-US"/>
+        </w:rPr>
+        <w:t xml:space="preserve"> </w:t>
+      </w:r>
+      <w:r>
+        <w:rPr>
+          <w:i/>
+          <w:iCs/>
+          <w:lang w:val="en-US"/>
+        </w:rPr>
+        <w:t>Python</w:t>
+      </w:r>
+      <w:r>
+        <w:rPr>
+          <w:lang w:val="en-US"/>
+        </w:rPr>
+        <w:t>, since it’</w:t>
+      </w:r>
+      <w:r>
+        <w:rPr>
+          <w:lang w:val="en-US"/>
+        </w:rPr>
+        <w:t xml:space="preserve"> available by default on Linux (some Distro’s), Mac(Py and MacOS version could vary) and needed to be pr-installed on Windows (since it’s not available even on WSL)</w:t>
+      </w:r>
+      <w:r>
+        <w:rPr>
+          <w:lang w:val="en-US"/>
+        </w:rPr>
+        <w:t xml:space="preserve">. The other option such as </w:t>
+      </w:r>
+      <w:r>
+        <w:rPr>
+          <w:i/>
+          <w:iCs/>
+          <w:lang w:val="en-US"/>
+        </w:rPr>
+        <w:t>Bash</w:t>
+      </w:r>
+      <w:r>
+        <w:rPr>
+          <w:lang w:val="en-US"/>
+        </w:rPr>
+        <w:t xml:space="preserve"> can also be considered for its easy adoptability</w:t>
       </w:r>
     </w:p>
     <w:p>
@@ -662,7 +712,19 @@
         <w:rPr>
           <w:lang w:val="en-US"/>
         </w:rPr>
-        <w:t xml:space="preserve"> The tool/script run by the User does has the permission to read and write logs on the said system</w:t>
+        <w:t xml:space="preserve"> The tool/script run by the User</w:t>
+      </w:r>
+      <w:r>
+        <w:rPr>
+          <w:lang w:val="en-US"/>
+        </w:rPr>
+        <w:t xml:space="preserve"> is ‘executable’ and </w:t>
+      </w:r>
+      <w:r>
+        <w:rPr>
+          <w:lang w:val="en-US"/>
+        </w:rPr>
+        <w:t>does has the permission to read and write logs on the said system</w:t>
       </w:r>
     </w:p>
     <w:p>
@@ -680,19 +742,31 @@
         <w:rPr>
           <w:rStyle w:val="IntenseEmphasis"/>
         </w:rPr>
-        <w:t>Tool Execution:</w:t>
+        <w:t>Execution</w:t>
+      </w:r>
+      <w:r>
+        <w:rPr>
+          <w:rStyle w:val="IntenseEmphasis"/>
+        </w:rPr>
+        <w:t xml:space="preserve"> Mode</w:t>
+      </w:r>
+      <w:r>
+        <w:rPr>
+          <w:rStyle w:val="IntenseEmphasis"/>
+        </w:rPr>
+        <w:t>:</w:t>
       </w:r>
       <w:r>
         <w:rPr>
           <w:lang w:val="en-US"/>
         </w:rPr>
-        <w:t xml:space="preserve"> </w:t>
+        <w:t xml:space="preserve"> As per the business requirement, we expect the script to run on User Interactive Mode wherein the data is collected and reported</w:t>
       </w:r>
       <w:r>
         <w:rPr>
           <w:lang w:val="en-US"/>
         </w:rPr>
-        <w:t>As per the business requirement, we expect the script to run on User Interactive Mode wherein the data is collected and reported</w:t>
+        <w:t xml:space="preserve">. </w:t>
       </w:r>
     </w:p>
     <w:p>
@@ -706,13 +780,7 @@
         <w:rPr>
           <w:lang w:val="en-US"/>
         </w:rPr>
-        <w:t>Use-Case</w:t>
-      </w:r>
-      <w:r>
-        <w:rPr>
-          <w:lang w:val="en-US"/>
-        </w:rPr>
-        <w:t>:</w:t>
+        <w:t>Use-Case:</w:t>
       </w:r>
     </w:p>
     <w:p>
@@ -1394,875 +1462,6 @@
               <w:shd w:val="clear" w:color="auto" w:fill="1F1F1F"/>
               <w:spacing w:line="270" w:lineRule="atLeast"/>
               <w:rPr>
-                <w:rFonts w:ascii="Menlo" w:hAnsi="Menlo" w:cs="Menlo"/>
-                <w:color w:val="CCCCCC"/>
-                <w:sz w:val="18"/>
-                <w:szCs w:val="18"/>
-              </w:rPr>
-            </w:pPr>
-            <w:r>
-              <w:rPr>
-                <w:rFonts w:ascii="Menlo" w:hAnsi="Menlo" w:cs="Menlo"/>
-                <w:color w:val="CCCCCC"/>
-                <w:sz w:val="18"/>
-                <w:szCs w:val="18"/>
-              </w:rPr>
-              <w:t xml:space="preserve">    </w:t>
-            </w:r>
-            <w:r>
-              <w:rPr>
-                <w:rFonts w:ascii="Menlo" w:hAnsi="Menlo" w:cs="Menlo"/>
-                <w:color w:val="9CDCFE"/>
-                <w:sz w:val="18"/>
-                <w:szCs w:val="18"/>
-              </w:rPr>
-              <w:t>timestamp</w:t>
-            </w:r>
-            <w:r>
-              <w:rPr>
-                <w:rFonts w:ascii="Menlo" w:hAnsi="Menlo" w:cs="Menlo"/>
-                <w:color w:val="CCCCCC"/>
-                <w:sz w:val="18"/>
-                <w:szCs w:val="18"/>
-              </w:rPr>
-              <w:t xml:space="preserve"> </w:t>
-            </w:r>
-            <w:r>
-              <w:rPr>
-                <w:rFonts w:ascii="Menlo" w:hAnsi="Menlo" w:cs="Menlo"/>
-                <w:color w:val="D4D4D4"/>
-                <w:sz w:val="18"/>
-                <w:szCs w:val="18"/>
-              </w:rPr>
-              <w:t>=</w:t>
-            </w:r>
-            <w:r>
-              <w:rPr>
-                <w:rFonts w:ascii="Menlo" w:hAnsi="Menlo" w:cs="Menlo"/>
-                <w:color w:val="CCCCCC"/>
-                <w:sz w:val="18"/>
-                <w:szCs w:val="18"/>
-              </w:rPr>
-              <w:t xml:space="preserve"> </w:t>
-            </w:r>
-            <w:proofErr w:type="spellStart"/>
-            <w:r>
-              <w:rPr>
-                <w:rFonts w:ascii="Menlo" w:hAnsi="Menlo" w:cs="Menlo"/>
-                <w:color w:val="4EC9B0"/>
-                <w:sz w:val="18"/>
-                <w:szCs w:val="18"/>
-              </w:rPr>
-              <w:t>datetime</w:t>
-            </w:r>
-            <w:r>
-              <w:rPr>
-                <w:rFonts w:ascii="Menlo" w:hAnsi="Menlo" w:cs="Menlo"/>
-                <w:color w:val="CCCCCC"/>
-                <w:sz w:val="18"/>
-                <w:szCs w:val="18"/>
-              </w:rPr>
-              <w:t>.</w:t>
-            </w:r>
-            <w:r>
-              <w:rPr>
-                <w:rFonts w:ascii="Menlo" w:hAnsi="Menlo" w:cs="Menlo"/>
-                <w:color w:val="DCDCAA"/>
-                <w:sz w:val="18"/>
-                <w:szCs w:val="18"/>
-              </w:rPr>
-              <w:t>now</w:t>
-            </w:r>
-            <w:proofErr w:type="spellEnd"/>
-            <w:r>
-              <w:rPr>
-                <w:rFonts w:ascii="Menlo" w:hAnsi="Menlo" w:cs="Menlo"/>
-                <w:color w:val="CCCCCC"/>
-                <w:sz w:val="18"/>
-                <w:szCs w:val="18"/>
-              </w:rPr>
-              <w:t>().</w:t>
-            </w:r>
-            <w:proofErr w:type="spellStart"/>
-            <w:r>
-              <w:rPr>
-                <w:rFonts w:ascii="Menlo" w:hAnsi="Menlo" w:cs="Menlo"/>
-                <w:color w:val="DCDCAA"/>
-                <w:sz w:val="18"/>
-                <w:szCs w:val="18"/>
-              </w:rPr>
-              <w:t>strftime</w:t>
-            </w:r>
-            <w:proofErr w:type="spellEnd"/>
-            <w:r>
-              <w:rPr>
-                <w:rFonts w:ascii="Menlo" w:hAnsi="Menlo" w:cs="Menlo"/>
-                <w:color w:val="CCCCCC"/>
-                <w:sz w:val="18"/>
-                <w:szCs w:val="18"/>
-              </w:rPr>
-              <w:t>(</w:t>
-            </w:r>
-            <w:r>
-              <w:rPr>
-                <w:rFonts w:ascii="Menlo" w:hAnsi="Menlo" w:cs="Menlo"/>
-                <w:color w:val="CE9178"/>
-                <w:sz w:val="18"/>
-                <w:szCs w:val="18"/>
-              </w:rPr>
-              <w:t>"%Y-%m-</w:t>
-            </w:r>
-            <w:r>
-              <w:rPr>
-                <w:rFonts w:ascii="Menlo" w:hAnsi="Menlo" w:cs="Menlo"/>
-                <w:color w:val="569CD6"/>
-                <w:sz w:val="18"/>
-                <w:szCs w:val="18"/>
-              </w:rPr>
-              <w:t>%d</w:t>
-            </w:r>
-            <w:r>
-              <w:rPr>
-                <w:rFonts w:ascii="Menlo" w:hAnsi="Menlo" w:cs="Menlo"/>
-                <w:color w:val="CE9178"/>
-                <w:sz w:val="18"/>
-                <w:szCs w:val="18"/>
-              </w:rPr>
-              <w:t xml:space="preserve"> %H:%M:%S"</w:t>
-            </w:r>
-            <w:r>
-              <w:rPr>
-                <w:rFonts w:ascii="Menlo" w:hAnsi="Menlo" w:cs="Menlo"/>
-                <w:color w:val="CCCCCC"/>
-                <w:sz w:val="18"/>
-                <w:szCs w:val="18"/>
-              </w:rPr>
-              <w:t>)</w:t>
-            </w:r>
-          </w:p>
-          <w:p>
-            <w:pPr>
-              <w:pStyle w:val="ListParagraph"/>
-              <w:numPr>
-                <w:ilvl w:val="0"/>
-                <w:numId w:val="5"/>
-              </w:numPr>
-              <w:shd w:val="clear" w:color="auto" w:fill="1F1F1F"/>
-              <w:spacing w:line="270" w:lineRule="atLeast"/>
-              <w:rPr>
-                <w:rFonts w:ascii="Menlo" w:hAnsi="Menlo" w:cs="Menlo"/>
-                <w:color w:val="CCCCCC"/>
-                <w:sz w:val="18"/>
-                <w:szCs w:val="18"/>
-              </w:rPr>
-            </w:pPr>
-          </w:p>
-          <w:p>
-            <w:pPr>
-              <w:pStyle w:val="ListParagraph"/>
-              <w:numPr>
-                <w:ilvl w:val="0"/>
-                <w:numId w:val="5"/>
-              </w:numPr>
-              <w:shd w:val="clear" w:color="auto" w:fill="1F1F1F"/>
-              <w:spacing w:line="270" w:lineRule="atLeast"/>
-              <w:rPr>
-                <w:rFonts w:ascii="Menlo" w:hAnsi="Menlo" w:cs="Menlo"/>
-                <w:color w:val="CCCCCC"/>
-                <w:sz w:val="18"/>
-                <w:szCs w:val="18"/>
-              </w:rPr>
-            </w:pPr>
-            <w:r>
-              <w:rPr>
-                <w:rFonts w:ascii="Menlo" w:hAnsi="Menlo" w:cs="Menlo"/>
-                <w:color w:val="CCCCCC"/>
-                <w:sz w:val="18"/>
-                <w:szCs w:val="18"/>
-              </w:rPr>
-              <w:t xml:space="preserve">    </w:t>
-            </w:r>
-            <w:r>
-              <w:rPr>
-                <w:rFonts w:ascii="Menlo" w:hAnsi="Menlo" w:cs="Menlo"/>
-                <w:color w:val="6A9955"/>
-                <w:sz w:val="18"/>
-                <w:szCs w:val="18"/>
-              </w:rPr>
-              <w:t xml:space="preserve"># print Header </w:t>
-            </w:r>
-          </w:p>
-          <w:p>
-            <w:pPr>
-              <w:pStyle w:val="ListParagraph"/>
-              <w:numPr>
-                <w:ilvl w:val="0"/>
-                <w:numId w:val="5"/>
-              </w:numPr>
-              <w:shd w:val="clear" w:color="auto" w:fill="1F1F1F"/>
-              <w:spacing w:line="270" w:lineRule="atLeast"/>
-              <w:rPr>
-                <w:rFonts w:ascii="Menlo" w:hAnsi="Menlo" w:cs="Menlo"/>
-                <w:color w:val="CCCCCC"/>
-                <w:sz w:val="18"/>
-                <w:szCs w:val="18"/>
-              </w:rPr>
-            </w:pPr>
-            <w:r>
-              <w:rPr>
-                <w:rFonts w:ascii="Menlo" w:hAnsi="Menlo" w:cs="Menlo"/>
-                <w:color w:val="CCCCCC"/>
-                <w:sz w:val="18"/>
-                <w:szCs w:val="18"/>
-              </w:rPr>
-              <w:t xml:space="preserve">    </w:t>
-            </w:r>
-            <w:r>
-              <w:rPr>
-                <w:rFonts w:ascii="Menlo" w:hAnsi="Menlo" w:cs="Menlo"/>
-                <w:color w:val="DCDCAA"/>
-                <w:sz w:val="18"/>
-                <w:szCs w:val="18"/>
-              </w:rPr>
-              <w:t>print</w:t>
-            </w:r>
-            <w:r>
-              <w:rPr>
-                <w:rFonts w:ascii="Menlo" w:hAnsi="Menlo" w:cs="Menlo"/>
-                <w:color w:val="CCCCCC"/>
-                <w:sz w:val="18"/>
-                <w:szCs w:val="18"/>
-              </w:rPr>
-              <w:t>(</w:t>
-            </w:r>
-            <w:proofErr w:type="spellStart"/>
-            <w:r>
-              <w:rPr>
-                <w:rFonts w:ascii="Menlo" w:hAnsi="Menlo" w:cs="Menlo"/>
-                <w:color w:val="569CD6"/>
-                <w:sz w:val="18"/>
-                <w:szCs w:val="18"/>
-              </w:rPr>
-              <w:t>f</w:t>
-            </w:r>
-            <w:r>
-              <w:rPr>
-                <w:rFonts w:ascii="Menlo" w:hAnsi="Menlo" w:cs="Menlo"/>
-                <w:color w:val="CE9178"/>
-                <w:sz w:val="18"/>
-                <w:szCs w:val="18"/>
-              </w:rPr>
-              <w:t>"Timestamp</w:t>
-            </w:r>
-            <w:proofErr w:type="spellEnd"/>
-            <w:r>
-              <w:rPr>
-                <w:rFonts w:ascii="Menlo" w:hAnsi="Menlo" w:cs="Menlo"/>
-                <w:color w:val="CE9178"/>
-                <w:sz w:val="18"/>
-                <w:szCs w:val="18"/>
-              </w:rPr>
-              <w:t xml:space="preserve"> | CPU Usage|"</w:t>
-            </w:r>
-            <w:r>
-              <w:rPr>
-                <w:rFonts w:ascii="Menlo" w:hAnsi="Menlo" w:cs="Menlo"/>
-                <w:color w:val="CCCCCC"/>
-                <w:sz w:val="18"/>
-                <w:szCs w:val="18"/>
-              </w:rPr>
-              <w:t>)</w:t>
-            </w:r>
-          </w:p>
-          <w:p>
-            <w:pPr>
-              <w:pStyle w:val="ListParagraph"/>
-              <w:numPr>
-                <w:ilvl w:val="0"/>
-                <w:numId w:val="5"/>
-              </w:numPr>
-              <w:shd w:val="clear" w:color="auto" w:fill="1F1F1F"/>
-              <w:spacing w:line="270" w:lineRule="atLeast"/>
-              <w:rPr>
-                <w:rFonts w:ascii="Menlo" w:hAnsi="Menlo" w:cs="Menlo"/>
-                <w:color w:val="CCCCCC"/>
-                <w:sz w:val="18"/>
-                <w:szCs w:val="18"/>
-              </w:rPr>
-            </w:pPr>
-          </w:p>
-          <w:p>
-            <w:pPr>
-              <w:pStyle w:val="ListParagraph"/>
-              <w:numPr>
-                <w:ilvl w:val="0"/>
-                <w:numId w:val="5"/>
-              </w:numPr>
-              <w:shd w:val="clear" w:color="auto" w:fill="1F1F1F"/>
-              <w:spacing w:line="270" w:lineRule="atLeast"/>
-              <w:rPr>
-                <w:rFonts w:ascii="Menlo" w:hAnsi="Menlo" w:cs="Menlo"/>
-                <w:color w:val="CCCCCC"/>
-                <w:sz w:val="18"/>
-                <w:szCs w:val="18"/>
-              </w:rPr>
-            </w:pPr>
-            <w:r>
-              <w:rPr>
-                <w:rFonts w:ascii="Menlo" w:hAnsi="Menlo" w:cs="Menlo"/>
-                <w:color w:val="CCCCCC"/>
-                <w:sz w:val="18"/>
-                <w:szCs w:val="18"/>
-              </w:rPr>
-              <w:t xml:space="preserve">    </w:t>
-            </w:r>
-            <w:r>
-              <w:rPr>
-                <w:rFonts w:ascii="Menlo" w:hAnsi="Menlo" w:cs="Menlo"/>
-                <w:color w:val="DCDCAA"/>
-                <w:sz w:val="18"/>
-                <w:szCs w:val="18"/>
-              </w:rPr>
-              <w:t>print</w:t>
-            </w:r>
-            <w:r>
-              <w:rPr>
-                <w:rFonts w:ascii="Menlo" w:hAnsi="Menlo" w:cs="Menlo"/>
-                <w:color w:val="CCCCCC"/>
-                <w:sz w:val="18"/>
-                <w:szCs w:val="18"/>
-              </w:rPr>
-              <w:t>(</w:t>
-            </w:r>
-          </w:p>
-          <w:p>
-            <w:pPr>
-              <w:pStyle w:val="ListParagraph"/>
-              <w:numPr>
-                <w:ilvl w:val="0"/>
-                <w:numId w:val="5"/>
-              </w:numPr>
-              <w:shd w:val="clear" w:color="auto" w:fill="1F1F1F"/>
-              <w:spacing w:line="270" w:lineRule="atLeast"/>
-              <w:rPr>
-                <w:rFonts w:ascii="Menlo" w:hAnsi="Menlo" w:cs="Menlo"/>
-                <w:color w:val="CCCCCC"/>
-                <w:sz w:val="18"/>
-                <w:szCs w:val="18"/>
-              </w:rPr>
-            </w:pPr>
-            <w:r>
-              <w:rPr>
-                <w:rFonts w:ascii="Menlo" w:hAnsi="Menlo" w:cs="Menlo"/>
-                <w:color w:val="CCCCCC"/>
-                <w:sz w:val="18"/>
-                <w:szCs w:val="18"/>
-              </w:rPr>
-              <w:t xml:space="preserve">        </w:t>
-            </w:r>
-            <w:r>
-              <w:rPr>
-                <w:rFonts w:ascii="Menlo" w:hAnsi="Menlo" w:cs="Menlo"/>
-                <w:color w:val="569CD6"/>
-                <w:sz w:val="18"/>
-                <w:szCs w:val="18"/>
-              </w:rPr>
-              <w:t>f</w:t>
-            </w:r>
-            <w:r>
-              <w:rPr>
-                <w:rFonts w:ascii="Menlo" w:hAnsi="Menlo" w:cs="Menlo"/>
-                <w:color w:val="CE9178"/>
-                <w:sz w:val="18"/>
-                <w:szCs w:val="18"/>
-              </w:rPr>
-              <w:t>"</w:t>
-            </w:r>
-            <w:r>
-              <w:rPr>
-                <w:rFonts w:ascii="Menlo" w:hAnsi="Menlo" w:cs="Menlo"/>
-                <w:color w:val="569CD6"/>
-                <w:sz w:val="18"/>
-                <w:szCs w:val="18"/>
-              </w:rPr>
-              <w:t>{</w:t>
-            </w:r>
-            <w:r>
-              <w:rPr>
-                <w:rFonts w:ascii="Menlo" w:hAnsi="Menlo" w:cs="Menlo"/>
-                <w:color w:val="9CDCFE"/>
-                <w:sz w:val="18"/>
-                <w:szCs w:val="18"/>
-              </w:rPr>
-              <w:t>timestamp</w:t>
-            </w:r>
-            <w:r>
-              <w:rPr>
-                <w:rFonts w:ascii="Menlo" w:hAnsi="Menlo" w:cs="Menlo"/>
-                <w:color w:val="569CD6"/>
-                <w:sz w:val="18"/>
-                <w:szCs w:val="18"/>
-              </w:rPr>
-              <w:t>}</w:t>
-            </w:r>
-            <w:r>
-              <w:rPr>
-                <w:rFonts w:ascii="Menlo" w:hAnsi="Menlo" w:cs="Menlo"/>
-                <w:color w:val="CE9178"/>
-                <w:sz w:val="18"/>
-                <w:szCs w:val="18"/>
-              </w:rPr>
-              <w:t xml:space="preserve"> | "</w:t>
-            </w:r>
-            <w:r>
-              <w:rPr>
-                <w:rFonts w:ascii="Menlo" w:hAnsi="Menlo" w:cs="Menlo"/>
-                <w:color w:val="CCCCCC"/>
-                <w:sz w:val="18"/>
-                <w:szCs w:val="18"/>
-              </w:rPr>
-              <w:t xml:space="preserve"> </w:t>
-            </w:r>
-          </w:p>
-          <w:p>
-            <w:pPr>
-              <w:pStyle w:val="ListParagraph"/>
-              <w:numPr>
-                <w:ilvl w:val="0"/>
-                <w:numId w:val="5"/>
-              </w:numPr>
-              <w:shd w:val="clear" w:color="auto" w:fill="1F1F1F"/>
-              <w:spacing w:line="270" w:lineRule="atLeast"/>
-              <w:rPr>
-                <w:rFonts w:ascii="Menlo" w:hAnsi="Menlo" w:cs="Menlo"/>
-                <w:color w:val="CCCCCC"/>
-                <w:sz w:val="18"/>
-                <w:szCs w:val="18"/>
-              </w:rPr>
-            </w:pPr>
-            <w:r>
-              <w:rPr>
-                <w:rFonts w:ascii="Menlo" w:hAnsi="Menlo" w:cs="Menlo"/>
-                <w:color w:val="CCCCCC"/>
-                <w:sz w:val="18"/>
-                <w:szCs w:val="18"/>
-              </w:rPr>
-              <w:t xml:space="preserve">        </w:t>
-            </w:r>
-            <w:r>
-              <w:rPr>
-                <w:rFonts w:ascii="Menlo" w:hAnsi="Menlo" w:cs="Menlo"/>
-                <w:color w:val="569CD6"/>
-                <w:sz w:val="18"/>
-                <w:szCs w:val="18"/>
-              </w:rPr>
-              <w:t>f</w:t>
-            </w:r>
-            <w:r>
-              <w:rPr>
-                <w:rFonts w:ascii="Menlo" w:hAnsi="Menlo" w:cs="Menlo"/>
-                <w:color w:val="CE9178"/>
-                <w:sz w:val="18"/>
-                <w:szCs w:val="18"/>
-              </w:rPr>
-              <w:t>"</w:t>
-            </w:r>
-            <w:r>
-              <w:rPr>
-                <w:rFonts w:ascii="Menlo" w:hAnsi="Menlo" w:cs="Menlo"/>
-                <w:color w:val="569CD6"/>
-                <w:sz w:val="18"/>
-                <w:szCs w:val="18"/>
-              </w:rPr>
-              <w:t>{</w:t>
-            </w:r>
-            <w:r>
-              <w:rPr>
-                <w:rFonts w:ascii="Menlo" w:hAnsi="Menlo" w:cs="Menlo"/>
-                <w:color w:val="9CDCFE"/>
-                <w:sz w:val="18"/>
-                <w:szCs w:val="18"/>
-              </w:rPr>
-              <w:t>cpu_usage</w:t>
-            </w:r>
-            <w:r>
-              <w:rPr>
-                <w:rFonts w:ascii="Menlo" w:hAnsi="Menlo" w:cs="Menlo"/>
-                <w:color w:val="569CD6"/>
-                <w:sz w:val="18"/>
-                <w:szCs w:val="18"/>
-              </w:rPr>
-              <w:t>:.1f}</w:t>
-            </w:r>
-            <w:r>
-              <w:rPr>
-                <w:rFonts w:ascii="Menlo" w:hAnsi="Menlo" w:cs="Menlo"/>
-                <w:color w:val="CE9178"/>
-                <w:sz w:val="18"/>
-                <w:szCs w:val="18"/>
-              </w:rPr>
-              <w:t>%"</w:t>
-            </w:r>
-          </w:p>
-          <w:p>
-            <w:pPr>
-              <w:pStyle w:val="ListParagraph"/>
-              <w:numPr>
-                <w:ilvl w:val="0"/>
-                <w:numId w:val="5"/>
-              </w:numPr>
-              <w:shd w:val="clear" w:color="auto" w:fill="1F1F1F"/>
-              <w:spacing w:line="270" w:lineRule="atLeast"/>
-              <w:rPr>
-                <w:rFonts w:ascii="Menlo" w:hAnsi="Menlo" w:cs="Menlo"/>
-                <w:color w:val="CCCCCC"/>
-                <w:sz w:val="18"/>
-                <w:szCs w:val="18"/>
-              </w:rPr>
-            </w:pPr>
-            <w:r>
-              <w:rPr>
-                <w:rFonts w:ascii="Menlo" w:hAnsi="Menlo" w:cs="Menlo"/>
-                <w:color w:val="CCCCCC"/>
-                <w:sz w:val="18"/>
-                <w:szCs w:val="18"/>
-              </w:rPr>
-              <w:t xml:space="preserve">         )</w:t>
-            </w:r>
-          </w:p>
-          <w:p>
-            <w:pPr>
-              <w:pStyle w:val="ListParagraph"/>
-              <w:numPr>
-                <w:ilvl w:val="0"/>
-                <w:numId w:val="5"/>
-              </w:numPr>
-              <w:shd w:val="clear" w:color="auto" w:fill="1F1F1F"/>
-              <w:spacing w:line="270" w:lineRule="atLeast"/>
-              <w:rPr>
-                <w:rFonts w:ascii="Menlo" w:hAnsi="Menlo" w:cs="Menlo"/>
-                <w:color w:val="CCCCCC"/>
-                <w:sz w:val="18"/>
-                <w:szCs w:val="18"/>
-              </w:rPr>
-            </w:pPr>
-          </w:p>
-          <w:p>
-            <w:pPr>
-              <w:pStyle w:val="ListParagraph"/>
-              <w:numPr>
-                <w:ilvl w:val="0"/>
-                <w:numId w:val="5"/>
-              </w:numPr>
-              <w:shd w:val="clear" w:color="auto" w:fill="1F1F1F"/>
-              <w:spacing w:line="270" w:lineRule="atLeast"/>
-              <w:rPr>
-                <w:rFonts w:ascii="Menlo" w:hAnsi="Menlo" w:cs="Menlo"/>
-                <w:color w:val="CCCCCC"/>
-                <w:sz w:val="18"/>
-                <w:szCs w:val="18"/>
-              </w:rPr>
-            </w:pPr>
-            <w:r>
-              <w:rPr>
-                <w:rFonts w:ascii="Menlo" w:hAnsi="Menlo" w:cs="Menlo"/>
-                <w:color w:val="CCCCCC"/>
-                <w:sz w:val="18"/>
-                <w:szCs w:val="18"/>
-              </w:rPr>
-              <w:t xml:space="preserve">    </w:t>
-            </w:r>
-            <w:r>
-              <w:rPr>
-                <w:rFonts w:ascii="Menlo" w:hAnsi="Menlo" w:cs="Menlo"/>
-                <w:color w:val="6A9955"/>
-                <w:sz w:val="18"/>
-                <w:szCs w:val="18"/>
-              </w:rPr>
-              <w:t># Detailed breakdown (commented as requested)</w:t>
-            </w:r>
-          </w:p>
-          <w:p>
-            <w:pPr>
-              <w:pStyle w:val="ListParagraph"/>
-              <w:numPr>
-                <w:ilvl w:val="0"/>
-                <w:numId w:val="5"/>
-              </w:numPr>
-              <w:shd w:val="clear" w:color="auto" w:fill="1F1F1F"/>
-              <w:spacing w:line="270" w:lineRule="atLeast"/>
-              <w:rPr>
-                <w:rFonts w:ascii="Menlo" w:hAnsi="Menlo" w:cs="Menlo"/>
-                <w:color w:val="CCCCCC"/>
-                <w:sz w:val="18"/>
-                <w:szCs w:val="18"/>
-              </w:rPr>
-            </w:pPr>
-            <w:r>
-              <w:rPr>
-                <w:rFonts w:ascii="Menlo" w:hAnsi="Menlo" w:cs="Menlo"/>
-                <w:color w:val="CCCCCC"/>
-                <w:sz w:val="18"/>
-                <w:szCs w:val="18"/>
-              </w:rPr>
-              <w:t xml:space="preserve">    </w:t>
-            </w:r>
-            <w:r>
-              <w:rPr>
-                <w:rFonts w:ascii="Menlo" w:hAnsi="Menlo" w:cs="Menlo"/>
-                <w:color w:val="6A9955"/>
-                <w:sz w:val="18"/>
-                <w:szCs w:val="18"/>
-              </w:rPr>
-              <w:t># print(</w:t>
-            </w:r>
-            <w:proofErr w:type="spellStart"/>
-            <w:r>
-              <w:rPr>
-                <w:rFonts w:ascii="Menlo" w:hAnsi="Menlo" w:cs="Menlo"/>
-                <w:color w:val="6A9955"/>
-                <w:sz w:val="18"/>
-                <w:szCs w:val="18"/>
-              </w:rPr>
-              <w:t>f"User</w:t>
-            </w:r>
-            <w:proofErr w:type="spellEnd"/>
-            <w:r>
-              <w:rPr>
-                <w:rFonts w:ascii="Menlo" w:hAnsi="Menlo" w:cs="Menlo"/>
-                <w:color w:val="6A9955"/>
-                <w:sz w:val="18"/>
-                <w:szCs w:val="18"/>
-              </w:rPr>
-              <w:t xml:space="preserve">   : {cpu.user:.1f}%")</w:t>
-            </w:r>
-          </w:p>
-          <w:p>
-            <w:pPr>
-              <w:pStyle w:val="ListParagraph"/>
-              <w:numPr>
-                <w:ilvl w:val="0"/>
-                <w:numId w:val="5"/>
-              </w:numPr>
-              <w:shd w:val="clear" w:color="auto" w:fill="1F1F1F"/>
-              <w:spacing w:line="270" w:lineRule="atLeast"/>
-              <w:rPr>
-                <w:rFonts w:ascii="Menlo" w:hAnsi="Menlo" w:cs="Menlo"/>
-                <w:color w:val="CCCCCC"/>
-                <w:sz w:val="18"/>
-                <w:szCs w:val="18"/>
-              </w:rPr>
-            </w:pPr>
-            <w:r>
-              <w:rPr>
-                <w:rFonts w:ascii="Menlo" w:hAnsi="Menlo" w:cs="Menlo"/>
-                <w:color w:val="CCCCCC"/>
-                <w:sz w:val="18"/>
-                <w:szCs w:val="18"/>
-              </w:rPr>
-              <w:t xml:space="preserve">    </w:t>
-            </w:r>
-            <w:r>
-              <w:rPr>
-                <w:rFonts w:ascii="Menlo" w:hAnsi="Menlo" w:cs="Menlo"/>
-                <w:color w:val="6A9955"/>
-                <w:sz w:val="18"/>
-                <w:szCs w:val="18"/>
-              </w:rPr>
-              <w:t># print(</w:t>
-            </w:r>
-            <w:proofErr w:type="spellStart"/>
-            <w:r>
-              <w:rPr>
-                <w:rFonts w:ascii="Menlo" w:hAnsi="Menlo" w:cs="Menlo"/>
-                <w:color w:val="6A9955"/>
-                <w:sz w:val="18"/>
-                <w:szCs w:val="18"/>
-              </w:rPr>
-              <w:t>f"System</w:t>
-            </w:r>
-            <w:proofErr w:type="spellEnd"/>
-            <w:r>
-              <w:rPr>
-                <w:rFonts w:ascii="Menlo" w:hAnsi="Menlo" w:cs="Menlo"/>
-                <w:color w:val="6A9955"/>
-                <w:sz w:val="18"/>
-                <w:szCs w:val="18"/>
-              </w:rPr>
-              <w:t xml:space="preserve"> : {cpu.system:.1f}%")</w:t>
-            </w:r>
-          </w:p>
-          <w:p>
-            <w:pPr>
-              <w:pStyle w:val="ListParagraph"/>
-              <w:numPr>
-                <w:ilvl w:val="0"/>
-                <w:numId w:val="5"/>
-              </w:numPr>
-              <w:shd w:val="clear" w:color="auto" w:fill="1F1F1F"/>
-              <w:spacing w:line="270" w:lineRule="atLeast"/>
-              <w:rPr>
-                <w:rFonts w:ascii="Menlo" w:hAnsi="Menlo" w:cs="Menlo"/>
-                <w:color w:val="CCCCCC"/>
-                <w:sz w:val="18"/>
-                <w:szCs w:val="18"/>
-              </w:rPr>
-            </w:pPr>
-            <w:r>
-              <w:rPr>
-                <w:rFonts w:ascii="Menlo" w:hAnsi="Menlo" w:cs="Menlo"/>
-                <w:color w:val="CCCCCC"/>
-                <w:sz w:val="18"/>
-                <w:szCs w:val="18"/>
-              </w:rPr>
-              <w:t xml:space="preserve">    </w:t>
-            </w:r>
-            <w:r>
-              <w:rPr>
-                <w:rFonts w:ascii="Menlo" w:hAnsi="Menlo" w:cs="Menlo"/>
-                <w:color w:val="6A9955"/>
-                <w:sz w:val="18"/>
-                <w:szCs w:val="18"/>
-              </w:rPr>
-              <w:t># print(</w:t>
-            </w:r>
-            <w:proofErr w:type="spellStart"/>
-            <w:r>
-              <w:rPr>
-                <w:rFonts w:ascii="Menlo" w:hAnsi="Menlo" w:cs="Menlo"/>
-                <w:color w:val="6A9955"/>
-                <w:sz w:val="18"/>
-                <w:szCs w:val="18"/>
-              </w:rPr>
-              <w:t>f"Idle</w:t>
-            </w:r>
-            <w:proofErr w:type="spellEnd"/>
-            <w:r>
-              <w:rPr>
-                <w:rFonts w:ascii="Menlo" w:hAnsi="Menlo" w:cs="Menlo"/>
-                <w:color w:val="6A9955"/>
-                <w:sz w:val="18"/>
-                <w:szCs w:val="18"/>
-              </w:rPr>
-              <w:t xml:space="preserve">   : {cpu.idle:.1f}%")</w:t>
-            </w:r>
-          </w:p>
-          <w:p>
-            <w:pPr>
-              <w:pStyle w:val="ListParagraph"/>
-              <w:numPr>
-                <w:ilvl w:val="0"/>
-                <w:numId w:val="5"/>
-              </w:numPr>
-              <w:shd w:val="clear" w:color="auto" w:fill="1F1F1F"/>
-              <w:spacing w:line="270" w:lineRule="atLeast"/>
-              <w:rPr>
-                <w:rFonts w:ascii="Menlo" w:hAnsi="Menlo" w:cs="Menlo"/>
-                <w:color w:val="CCCCCC"/>
-                <w:sz w:val="18"/>
-                <w:szCs w:val="18"/>
-              </w:rPr>
-            </w:pPr>
-          </w:p>
-          <w:p>
-            <w:pPr>
-              <w:pStyle w:val="ListParagraph"/>
-              <w:numPr>
-                <w:ilvl w:val="0"/>
-                <w:numId w:val="5"/>
-              </w:numPr>
-              <w:shd w:val="clear" w:color="auto" w:fill="1F1F1F"/>
-              <w:spacing w:line="270" w:lineRule="atLeast"/>
-              <w:rPr>
-                <w:rFonts w:ascii="Menlo" w:hAnsi="Menlo" w:cs="Menlo"/>
-                <w:color w:val="CCCCCC"/>
-                <w:sz w:val="18"/>
-                <w:szCs w:val="18"/>
-              </w:rPr>
-            </w:pPr>
-            <w:r>
-              <w:rPr>
-                <w:rFonts w:ascii="Menlo" w:hAnsi="Menlo" w:cs="Menlo"/>
-                <w:color w:val="C586C0"/>
-                <w:sz w:val="18"/>
-                <w:szCs w:val="18"/>
-              </w:rPr>
-              <w:t>if</w:t>
-            </w:r>
-            <w:r>
-              <w:rPr>
-                <w:rFonts w:ascii="Menlo" w:hAnsi="Menlo" w:cs="Menlo"/>
-                <w:color w:val="CCCCCC"/>
-                <w:sz w:val="18"/>
-                <w:szCs w:val="18"/>
-              </w:rPr>
-              <w:t xml:space="preserve"> </w:t>
-            </w:r>
-            <w:r>
-              <w:rPr>
-                <w:rFonts w:ascii="Menlo" w:hAnsi="Menlo" w:cs="Menlo"/>
-                <w:color w:val="9CDCFE"/>
-                <w:sz w:val="18"/>
-                <w:szCs w:val="18"/>
-              </w:rPr>
-              <w:t>__name__</w:t>
-            </w:r>
-            <w:r>
-              <w:rPr>
-                <w:rFonts w:ascii="Menlo" w:hAnsi="Menlo" w:cs="Menlo"/>
-                <w:color w:val="CCCCCC"/>
-                <w:sz w:val="18"/>
-                <w:szCs w:val="18"/>
-              </w:rPr>
-              <w:t xml:space="preserve"> </w:t>
-            </w:r>
-            <w:r>
-              <w:rPr>
-                <w:rFonts w:ascii="Menlo" w:hAnsi="Menlo" w:cs="Menlo"/>
-                <w:color w:val="D4D4D4"/>
-                <w:sz w:val="18"/>
-                <w:szCs w:val="18"/>
-              </w:rPr>
-              <w:t>==</w:t>
-            </w:r>
-            <w:r>
-              <w:rPr>
-                <w:rFonts w:ascii="Menlo" w:hAnsi="Menlo" w:cs="Menlo"/>
-                <w:color w:val="CCCCCC"/>
-                <w:sz w:val="18"/>
-                <w:szCs w:val="18"/>
-              </w:rPr>
-              <w:t xml:space="preserve"> </w:t>
-            </w:r>
-            <w:r>
-              <w:rPr>
-                <w:rFonts w:ascii="Menlo" w:hAnsi="Menlo" w:cs="Menlo"/>
-                <w:color w:val="CE9178"/>
-                <w:sz w:val="18"/>
-                <w:szCs w:val="18"/>
-              </w:rPr>
-              <w:t>"__main__"</w:t>
-            </w:r>
-            <w:r>
-              <w:rPr>
-                <w:rFonts w:ascii="Menlo" w:hAnsi="Menlo" w:cs="Menlo"/>
-                <w:color w:val="CCCCCC"/>
-                <w:sz w:val="18"/>
-                <w:szCs w:val="18"/>
-              </w:rPr>
-              <w:t>:</w:t>
-            </w:r>
-          </w:p>
-          <w:p>
-            <w:pPr>
-              <w:pStyle w:val="ListParagraph"/>
-              <w:numPr>
-                <w:ilvl w:val="0"/>
-                <w:numId w:val="5"/>
-              </w:numPr>
-              <w:shd w:val="clear" w:color="auto" w:fill="1F1F1F"/>
-              <w:spacing w:line="270" w:lineRule="atLeast"/>
-              <w:rPr>
                 <w:rStyle w:val="Emphasis"/>
                 <w:rFonts w:ascii="Menlo" w:hAnsi="Menlo" w:cs="Menlo"/>
                 <w:i w:val="0"/>
@@ -2281,15 +1480,69 @@
               </w:rPr>
               <w:t xml:space="preserve">    </w:t>
             </w:r>
+            <w:r>
+              <w:rPr>
+                <w:rFonts w:ascii="Menlo" w:hAnsi="Menlo" w:cs="Menlo"/>
+                <w:color w:val="9CDCFE"/>
+                <w:sz w:val="18"/>
+                <w:szCs w:val="18"/>
+              </w:rPr>
+              <w:t>timestamp</w:t>
+            </w:r>
+            <w:r>
+              <w:rPr>
+                <w:rFonts w:ascii="Menlo" w:hAnsi="Menlo" w:cs="Menlo"/>
+                <w:color w:val="CCCCCC"/>
+                <w:sz w:val="18"/>
+                <w:szCs w:val="18"/>
+              </w:rPr>
+              <w:t xml:space="preserve"> </w:t>
+            </w:r>
+            <w:r>
+              <w:rPr>
+                <w:rFonts w:ascii="Menlo" w:hAnsi="Menlo" w:cs="Menlo"/>
+                <w:color w:val="D4D4D4"/>
+                <w:sz w:val="18"/>
+                <w:szCs w:val="18"/>
+              </w:rPr>
+              <w:t>=</w:t>
+            </w:r>
+            <w:r>
+              <w:rPr>
+                <w:rFonts w:ascii="Menlo" w:hAnsi="Menlo" w:cs="Menlo"/>
+                <w:color w:val="CCCCCC"/>
+                <w:sz w:val="18"/>
+                <w:szCs w:val="18"/>
+              </w:rPr>
+              <w:t xml:space="preserve"> </w:t>
+            </w:r>
             <w:proofErr w:type="spellStart"/>
             <w:r>
               <w:rPr>
                 <w:rFonts w:ascii="Menlo" w:hAnsi="Menlo" w:cs="Menlo"/>
+                <w:color w:val="4EC9B0"/>
+                <w:sz w:val="18"/>
+                <w:szCs w:val="18"/>
+              </w:rPr>
+              <w:t>datetime</w:t>
+            </w:r>
+            <w:r>
+              <w:rPr>
+                <w:rFonts w:ascii="Menlo" w:hAnsi="Menlo" w:cs="Menlo"/>
+                <w:color w:val="CCCCCC"/>
+                <w:sz w:val="18"/>
+                <w:szCs w:val="18"/>
+              </w:rPr>
+              <w:t>.</w:t>
+            </w:r>
+            <w:r>
+              <w:rPr>
+                <w:rFonts w:ascii="Menlo" w:hAnsi="Menlo" w:cs="Menlo"/>
                 <w:color w:val="DCDCAA"/>
                 <w:sz w:val="18"/>
                 <w:szCs w:val="18"/>
               </w:rPr>
-              <w:t>print_cpu_usage</w:t>
+              <w:t>now</w:t>
             </w:r>
             <w:proofErr w:type="spellEnd"/>
             <w:r>
@@ -2299,7 +1552,63 @@
                 <w:sz w:val="18"/>
                 <w:szCs w:val="18"/>
               </w:rPr>
-              <w:t>()</w:t>
+              <w:t>().</w:t>
+            </w:r>
+            <w:proofErr w:type="spellStart"/>
+            <w:r>
+              <w:rPr>
+                <w:rFonts w:ascii="Menlo" w:hAnsi="Menlo" w:cs="Menlo"/>
+                <w:color w:val="DCDCAA"/>
+                <w:sz w:val="18"/>
+                <w:szCs w:val="18"/>
+              </w:rPr>
+              <w:t>strftime</w:t>
+            </w:r>
+            <w:proofErr w:type="spellEnd"/>
+            <w:r>
+              <w:rPr>
+                <w:rFonts w:ascii="Menlo" w:hAnsi="Menlo" w:cs="Menlo"/>
+                <w:color w:val="CCCCCC"/>
+                <w:sz w:val="18"/>
+                <w:szCs w:val="18"/>
+              </w:rPr>
+              <w:t>(</w:t>
+            </w:r>
+            <w:r>
+              <w:rPr>
+                <w:rFonts w:ascii="Menlo" w:hAnsi="Menlo" w:cs="Menlo"/>
+                <w:color w:val="CE9178"/>
+                <w:sz w:val="18"/>
+                <w:szCs w:val="18"/>
+              </w:rPr>
+              <w:t>"%Y-%m-</w:t>
+            </w:r>
+            <w:r>
+              <w:rPr>
+                <w:rFonts w:ascii="Menlo" w:hAnsi="Menlo" w:cs="Menlo"/>
+                <w:color w:val="569CD6"/>
+                <w:sz w:val="18"/>
+                <w:szCs w:val="18"/>
+              </w:rPr>
+              <w:t>%d</w:t>
+            </w:r>
+            <w:r>
+              <w:rPr>
+                <w:rFonts w:ascii="Menlo" w:hAnsi="Menlo" w:cs="Menlo"/>
+                <w:color w:val="CE9178"/>
+                <w:sz w:val="18"/>
+                <w:szCs w:val="18"/>
+              </w:rPr>
+              <w:t xml:space="preserve"> %H:%M:%S"</w:t>
+            </w:r>
+            <w:r>
+              <w:rPr>
+                <w:rFonts w:ascii="Menlo" w:hAnsi="Menlo" w:cs="Menlo"/>
+                <w:color w:val="CCCCCC"/>
+                <w:sz w:val="18"/>
+                <w:szCs w:val="18"/>
+              </w:rPr>
+              <w:t>)</w:t>
             </w:r>
           </w:p>
         </w:tc>
@@ -2324,7 +1633,6 @@
           <w:i w:val="0"/>
           <w:iCs w:val="0"/>
         </w:rPr>
-        <w:lastRenderedPageBreak/>
         <w:t>Memory Usage</w:t>
       </w:r>
     </w:p>
@@ -2369,23 +1677,7 @@
           <w:i w:val="0"/>
           <w:iCs w:val="0"/>
         </w:rPr>
-        <w:t>Memory Usage (</w:t>
-      </w:r>
-      <w:r>
-        <w:rPr>
-          <w:rStyle w:val="Emphasis"/>
-          <w:i w:val="0"/>
-          <w:iCs w:val="0"/>
-        </w:rPr>
-        <w:t>percentage</w:t>
-      </w:r>
-      <w:r>
-        <w:rPr>
-          <w:rStyle w:val="Emphasis"/>
-          <w:i w:val="0"/>
-          <w:iCs w:val="0"/>
-        </w:rPr>
-        <w:t>)</w:t>
+        <w:t>Memory Usage (percentage)</w:t>
       </w:r>
     </w:p>
     <w:tbl>
@@ -3210,855 +2502,151 @@
                 <w:szCs w:val="18"/>
               </w:rPr>
             </w:pPr>
+            <w:r>
+              <w:rPr>
+                <w:rFonts w:ascii="Menlo" w:hAnsi="Menlo" w:cs="Menlo"/>
+                <w:color w:val="CCCCCC"/>
+                <w:sz w:val="18"/>
+                <w:szCs w:val="18"/>
+              </w:rPr>
+              <w:t xml:space="preserve">    </w:t>
+            </w:r>
+            <w:r>
+              <w:rPr>
+                <w:rFonts w:ascii="Menlo" w:hAnsi="Menlo" w:cs="Menlo"/>
+                <w:color w:val="9CDCFE"/>
+                <w:sz w:val="18"/>
+                <w:szCs w:val="18"/>
+              </w:rPr>
+              <w:t>timestamp</w:t>
+            </w:r>
+            <w:r>
+              <w:rPr>
+                <w:rFonts w:ascii="Menlo" w:hAnsi="Menlo" w:cs="Menlo"/>
+                <w:color w:val="CCCCCC"/>
+                <w:sz w:val="18"/>
+                <w:szCs w:val="18"/>
+              </w:rPr>
+              <w:t xml:space="preserve"> </w:t>
+            </w:r>
+            <w:r>
+              <w:rPr>
+                <w:rFonts w:ascii="Menlo" w:hAnsi="Menlo" w:cs="Menlo"/>
+                <w:color w:val="D4D4D4"/>
+                <w:sz w:val="18"/>
+                <w:szCs w:val="18"/>
+              </w:rPr>
+              <w:t>=</w:t>
+            </w:r>
+            <w:r>
+              <w:rPr>
+                <w:rFonts w:ascii="Menlo" w:hAnsi="Menlo" w:cs="Menlo"/>
+                <w:color w:val="CCCCCC"/>
+                <w:sz w:val="18"/>
+                <w:szCs w:val="18"/>
+              </w:rPr>
+              <w:t xml:space="preserve"> </w:t>
+            </w:r>
+            <w:proofErr w:type="spellStart"/>
+            <w:r>
+              <w:rPr>
+                <w:rFonts w:ascii="Menlo" w:hAnsi="Menlo" w:cs="Menlo"/>
+                <w:color w:val="4EC9B0"/>
+                <w:sz w:val="18"/>
+                <w:szCs w:val="18"/>
+              </w:rPr>
+              <w:t>datetime</w:t>
+            </w:r>
+            <w:r>
+              <w:rPr>
+                <w:rFonts w:ascii="Menlo" w:hAnsi="Menlo" w:cs="Menlo"/>
+                <w:color w:val="CCCCCC"/>
+                <w:sz w:val="18"/>
+                <w:szCs w:val="18"/>
+              </w:rPr>
+              <w:t>.</w:t>
+            </w:r>
+            <w:r>
+              <w:rPr>
+                <w:rFonts w:ascii="Menlo" w:hAnsi="Menlo" w:cs="Menlo"/>
+                <w:color w:val="DCDCAA"/>
+                <w:sz w:val="18"/>
+                <w:szCs w:val="18"/>
+              </w:rPr>
+              <w:t>now</w:t>
+            </w:r>
+            <w:proofErr w:type="spellEnd"/>
+            <w:r>
+              <w:rPr>
+                <w:rFonts w:ascii="Menlo" w:hAnsi="Menlo" w:cs="Menlo"/>
+                <w:color w:val="CCCCCC"/>
+                <w:sz w:val="18"/>
+                <w:szCs w:val="18"/>
+              </w:rPr>
+              <w:t>().</w:t>
+            </w:r>
+            <w:proofErr w:type="spellStart"/>
+            <w:r>
+              <w:rPr>
+                <w:rFonts w:ascii="Menlo" w:hAnsi="Menlo" w:cs="Menlo"/>
+                <w:color w:val="DCDCAA"/>
+                <w:sz w:val="18"/>
+                <w:szCs w:val="18"/>
+              </w:rPr>
+              <w:t>strftime</w:t>
+            </w:r>
+            <w:proofErr w:type="spellEnd"/>
+            <w:r>
+              <w:rPr>
+                <w:rFonts w:ascii="Menlo" w:hAnsi="Menlo" w:cs="Menlo"/>
+                <w:color w:val="CCCCCC"/>
+                <w:sz w:val="18"/>
+                <w:szCs w:val="18"/>
+              </w:rPr>
+              <w:t>(</w:t>
+            </w:r>
+            <w:r>
+              <w:rPr>
+                <w:rFonts w:ascii="Menlo" w:hAnsi="Menlo" w:cs="Menlo"/>
+                <w:color w:val="CE9178"/>
+                <w:sz w:val="18"/>
+                <w:szCs w:val="18"/>
+              </w:rPr>
+              <w:t>"%Y-%m-</w:t>
+            </w:r>
+            <w:r>
+              <w:rPr>
+                <w:rFonts w:ascii="Menlo" w:hAnsi="Menlo" w:cs="Menlo"/>
+                <w:color w:val="569CD6"/>
+                <w:sz w:val="18"/>
+                <w:szCs w:val="18"/>
+              </w:rPr>
+              <w:t>%d</w:t>
+            </w:r>
+            <w:r>
+              <w:rPr>
+                <w:rFonts w:ascii="Menlo" w:hAnsi="Menlo" w:cs="Menlo"/>
+                <w:color w:val="CE9178"/>
+                <w:sz w:val="18"/>
+                <w:szCs w:val="18"/>
+              </w:rPr>
+              <w:t xml:space="preserve"> %H:%M:%S"</w:t>
+            </w:r>
+            <w:r>
+              <w:rPr>
+                <w:rFonts w:ascii="Menlo" w:hAnsi="Menlo" w:cs="Menlo"/>
+                <w:color w:val="CCCCCC"/>
+                <w:sz w:val="18"/>
+                <w:szCs w:val="18"/>
+              </w:rPr>
+              <w:t>)</w:t>
+            </w:r>
           </w:p>
           <w:p>
             <w:pPr>
-              <w:pStyle w:val="ListParagraph"/>
-              <w:numPr>
-                <w:ilvl w:val="0"/>
-                <w:numId w:val="5"/>
-              </w:numPr>
               <w:shd w:val="clear" w:color="auto" w:fill="1F1F1F"/>
               <w:spacing w:line="270" w:lineRule="atLeast"/>
               <w:rPr>
-                <w:rFonts w:ascii="Menlo" w:hAnsi="Menlo" w:cs="Menlo"/>
-                <w:color w:val="CCCCCC"/>
-                <w:sz w:val="18"/>
-                <w:szCs w:val="18"/>
-              </w:rPr>
-            </w:pPr>
-            <w:r>
-              <w:rPr>
-                <w:rFonts w:ascii="Menlo" w:hAnsi="Menlo" w:cs="Menlo"/>
-                <w:color w:val="CCCCCC"/>
-                <w:sz w:val="18"/>
-                <w:szCs w:val="18"/>
-              </w:rPr>
-              <w:t xml:space="preserve">    </w:t>
-            </w:r>
-            <w:r>
-              <w:rPr>
-                <w:rFonts w:ascii="Menlo" w:hAnsi="Menlo" w:cs="Menlo"/>
-                <w:color w:val="9CDCFE"/>
-                <w:sz w:val="18"/>
-                <w:szCs w:val="18"/>
-              </w:rPr>
-              <w:t>timestamp</w:t>
-            </w:r>
-            <w:r>
-              <w:rPr>
-                <w:rFonts w:ascii="Menlo" w:hAnsi="Menlo" w:cs="Menlo"/>
-                <w:color w:val="CCCCCC"/>
-                <w:sz w:val="18"/>
-                <w:szCs w:val="18"/>
-              </w:rPr>
-              <w:t xml:space="preserve"> </w:t>
-            </w:r>
-            <w:r>
-              <w:rPr>
-                <w:rFonts w:ascii="Menlo" w:hAnsi="Menlo" w:cs="Menlo"/>
-                <w:color w:val="D4D4D4"/>
-                <w:sz w:val="18"/>
-                <w:szCs w:val="18"/>
-              </w:rPr>
-              <w:t>=</w:t>
-            </w:r>
-            <w:r>
-              <w:rPr>
-                <w:rFonts w:ascii="Menlo" w:hAnsi="Menlo" w:cs="Menlo"/>
-                <w:color w:val="CCCCCC"/>
-                <w:sz w:val="18"/>
-                <w:szCs w:val="18"/>
-              </w:rPr>
-              <w:t xml:space="preserve"> </w:t>
-            </w:r>
-            <w:proofErr w:type="spellStart"/>
-            <w:r>
-              <w:rPr>
-                <w:rFonts w:ascii="Menlo" w:hAnsi="Menlo" w:cs="Menlo"/>
-                <w:color w:val="4EC9B0"/>
-                <w:sz w:val="18"/>
-                <w:szCs w:val="18"/>
-              </w:rPr>
-              <w:t>datetime</w:t>
-            </w:r>
-            <w:r>
-              <w:rPr>
-                <w:rFonts w:ascii="Menlo" w:hAnsi="Menlo" w:cs="Menlo"/>
-                <w:color w:val="CCCCCC"/>
-                <w:sz w:val="18"/>
-                <w:szCs w:val="18"/>
-              </w:rPr>
-              <w:t>.</w:t>
-            </w:r>
-            <w:r>
-              <w:rPr>
-                <w:rFonts w:ascii="Menlo" w:hAnsi="Menlo" w:cs="Menlo"/>
-                <w:color w:val="DCDCAA"/>
-                <w:sz w:val="18"/>
-                <w:szCs w:val="18"/>
-              </w:rPr>
-              <w:t>now</w:t>
-            </w:r>
-            <w:proofErr w:type="spellEnd"/>
-            <w:r>
-              <w:rPr>
-                <w:rFonts w:ascii="Menlo" w:hAnsi="Menlo" w:cs="Menlo"/>
-                <w:color w:val="CCCCCC"/>
-                <w:sz w:val="18"/>
-                <w:szCs w:val="18"/>
-              </w:rPr>
-              <w:t>().</w:t>
-            </w:r>
-            <w:proofErr w:type="spellStart"/>
-            <w:r>
-              <w:rPr>
-                <w:rFonts w:ascii="Menlo" w:hAnsi="Menlo" w:cs="Menlo"/>
-                <w:color w:val="DCDCAA"/>
-                <w:sz w:val="18"/>
-                <w:szCs w:val="18"/>
-              </w:rPr>
-              <w:t>strftime</w:t>
-            </w:r>
-            <w:proofErr w:type="spellEnd"/>
-            <w:r>
-              <w:rPr>
-                <w:rFonts w:ascii="Menlo" w:hAnsi="Menlo" w:cs="Menlo"/>
-                <w:color w:val="CCCCCC"/>
-                <w:sz w:val="18"/>
-                <w:szCs w:val="18"/>
-              </w:rPr>
-              <w:t>(</w:t>
-            </w:r>
-            <w:r>
-              <w:rPr>
-                <w:rFonts w:ascii="Menlo" w:hAnsi="Menlo" w:cs="Menlo"/>
-                <w:color w:val="CE9178"/>
-                <w:sz w:val="18"/>
-                <w:szCs w:val="18"/>
-              </w:rPr>
-              <w:t>"%Y-%m-</w:t>
-            </w:r>
-            <w:r>
-              <w:rPr>
-                <w:rFonts w:ascii="Menlo" w:hAnsi="Menlo" w:cs="Menlo"/>
-                <w:color w:val="569CD6"/>
-                <w:sz w:val="18"/>
-                <w:szCs w:val="18"/>
-              </w:rPr>
-              <w:t>%d</w:t>
-            </w:r>
-            <w:r>
-              <w:rPr>
-                <w:rFonts w:ascii="Menlo" w:hAnsi="Menlo" w:cs="Menlo"/>
-                <w:color w:val="CE9178"/>
-                <w:sz w:val="18"/>
-                <w:szCs w:val="18"/>
-              </w:rPr>
-              <w:t xml:space="preserve"> %H:%M:%S"</w:t>
-            </w:r>
-            <w:r>
-              <w:rPr>
-                <w:rFonts w:ascii="Menlo" w:hAnsi="Menlo" w:cs="Menlo"/>
-                <w:color w:val="CCCCCC"/>
-                <w:sz w:val="18"/>
-                <w:szCs w:val="18"/>
-              </w:rPr>
-              <w:t>)</w:t>
-            </w:r>
-          </w:p>
-          <w:p>
-            <w:pPr>
-              <w:pStyle w:val="ListParagraph"/>
-              <w:numPr>
-                <w:ilvl w:val="0"/>
-                <w:numId w:val="5"/>
-              </w:numPr>
-              <w:shd w:val="clear" w:color="auto" w:fill="1F1F1F"/>
-              <w:spacing w:line="270" w:lineRule="atLeast"/>
-              <w:rPr>
-                <w:rFonts w:ascii="Menlo" w:hAnsi="Menlo" w:cs="Menlo"/>
-                <w:color w:val="CCCCCC"/>
-                <w:sz w:val="18"/>
-                <w:szCs w:val="18"/>
-              </w:rPr>
-            </w:pPr>
-          </w:p>
-          <w:p>
-            <w:pPr>
-              <w:pStyle w:val="ListParagraph"/>
-              <w:numPr>
-                <w:ilvl w:val="0"/>
-                <w:numId w:val="5"/>
-              </w:numPr>
-              <w:shd w:val="clear" w:color="auto" w:fill="1F1F1F"/>
-              <w:spacing w:line="270" w:lineRule="atLeast"/>
-              <w:rPr>
-                <w:rFonts w:ascii="Menlo" w:hAnsi="Menlo" w:cs="Menlo"/>
-                <w:color w:val="CCCCCC"/>
-                <w:sz w:val="18"/>
-                <w:szCs w:val="18"/>
-              </w:rPr>
-            </w:pPr>
-            <w:r>
-              <w:rPr>
-                <w:rFonts w:ascii="Menlo" w:hAnsi="Menlo" w:cs="Menlo"/>
-                <w:color w:val="CCCCCC"/>
-                <w:sz w:val="18"/>
-                <w:szCs w:val="18"/>
-              </w:rPr>
-              <w:t xml:space="preserve">    </w:t>
-            </w:r>
-            <w:r>
-              <w:rPr>
-                <w:rFonts w:ascii="Menlo" w:hAnsi="Menlo" w:cs="Menlo"/>
-                <w:color w:val="6A9955"/>
-                <w:sz w:val="18"/>
-                <w:szCs w:val="18"/>
-              </w:rPr>
-              <w:t># Header</w:t>
-            </w:r>
-          </w:p>
-          <w:p>
-            <w:pPr>
-              <w:pStyle w:val="ListParagraph"/>
-              <w:numPr>
-                <w:ilvl w:val="0"/>
-                <w:numId w:val="5"/>
-              </w:numPr>
-              <w:shd w:val="clear" w:color="auto" w:fill="1F1F1F"/>
-              <w:spacing w:line="270" w:lineRule="atLeast"/>
-              <w:rPr>
-                <w:rFonts w:ascii="Menlo" w:hAnsi="Menlo" w:cs="Menlo"/>
-                <w:color w:val="CCCCCC"/>
-                <w:sz w:val="18"/>
-                <w:szCs w:val="18"/>
-              </w:rPr>
-            </w:pPr>
-            <w:r>
-              <w:rPr>
-                <w:rFonts w:ascii="Menlo" w:hAnsi="Menlo" w:cs="Menlo"/>
-                <w:color w:val="CCCCCC"/>
-                <w:sz w:val="18"/>
-                <w:szCs w:val="18"/>
-              </w:rPr>
-              <w:t xml:space="preserve">    </w:t>
-            </w:r>
-            <w:r>
-              <w:rPr>
-                <w:rFonts w:ascii="Menlo" w:hAnsi="Menlo" w:cs="Menlo"/>
-                <w:color w:val="DCDCAA"/>
-                <w:sz w:val="18"/>
-                <w:szCs w:val="18"/>
-              </w:rPr>
-              <w:t>print</w:t>
-            </w:r>
-            <w:r>
-              <w:rPr>
-                <w:rFonts w:ascii="Menlo" w:hAnsi="Menlo" w:cs="Menlo"/>
-                <w:color w:val="CCCCCC"/>
-                <w:sz w:val="18"/>
-                <w:szCs w:val="18"/>
-              </w:rPr>
-              <w:t>(</w:t>
-            </w:r>
-            <w:r>
-              <w:rPr>
-                <w:rFonts w:ascii="Menlo" w:hAnsi="Menlo" w:cs="Menlo"/>
-                <w:color w:val="CE9178"/>
-                <w:sz w:val="18"/>
-                <w:szCs w:val="18"/>
-              </w:rPr>
-              <w:t>"</w:t>
-            </w:r>
-            <w:proofErr w:type="spellStart"/>
-            <w:r>
-              <w:rPr>
-                <w:rFonts w:ascii="Menlo" w:hAnsi="Menlo" w:cs="Menlo"/>
-                <w:color w:val="CE9178"/>
-                <w:sz w:val="18"/>
-                <w:szCs w:val="18"/>
-              </w:rPr>
-              <w:t>TimeStamp</w:t>
-            </w:r>
-            <w:proofErr w:type="spellEnd"/>
-            <w:r>
-              <w:rPr>
-                <w:rFonts w:ascii="Menlo" w:hAnsi="Menlo" w:cs="Menlo"/>
-                <w:color w:val="CE9178"/>
-                <w:sz w:val="18"/>
-                <w:szCs w:val="18"/>
-              </w:rPr>
-              <w:t>: | Used Memory | Total Memory | Memory Usage Percentage"</w:t>
-            </w:r>
-            <w:r>
-              <w:rPr>
-                <w:rFonts w:ascii="Menlo" w:hAnsi="Menlo" w:cs="Menlo"/>
-                <w:color w:val="CCCCCC"/>
-                <w:sz w:val="18"/>
-                <w:szCs w:val="18"/>
-              </w:rPr>
-              <w:t>)</w:t>
-            </w:r>
-          </w:p>
-          <w:p>
-            <w:pPr>
-              <w:pStyle w:val="ListParagraph"/>
-              <w:numPr>
-                <w:ilvl w:val="0"/>
-                <w:numId w:val="5"/>
-              </w:numPr>
-              <w:shd w:val="clear" w:color="auto" w:fill="1F1F1F"/>
-              <w:spacing w:line="270" w:lineRule="atLeast"/>
-              <w:rPr>
-                <w:rFonts w:ascii="Menlo" w:hAnsi="Menlo" w:cs="Menlo"/>
-                <w:color w:val="CCCCCC"/>
-                <w:sz w:val="18"/>
-                <w:szCs w:val="18"/>
-              </w:rPr>
-            </w:pPr>
-          </w:p>
-          <w:p>
-            <w:pPr>
-              <w:pStyle w:val="ListParagraph"/>
-              <w:numPr>
-                <w:ilvl w:val="0"/>
-                <w:numId w:val="5"/>
-              </w:numPr>
-              <w:shd w:val="clear" w:color="auto" w:fill="1F1F1F"/>
-              <w:spacing w:line="270" w:lineRule="atLeast"/>
-              <w:rPr>
-                <w:rFonts w:ascii="Menlo" w:hAnsi="Menlo" w:cs="Menlo"/>
-                <w:color w:val="CCCCCC"/>
-                <w:sz w:val="18"/>
-                <w:szCs w:val="18"/>
-              </w:rPr>
-            </w:pPr>
-            <w:r>
-              <w:rPr>
-                <w:rFonts w:ascii="Menlo" w:hAnsi="Menlo" w:cs="Menlo"/>
-                <w:color w:val="CCCCCC"/>
-                <w:sz w:val="18"/>
-                <w:szCs w:val="18"/>
-              </w:rPr>
-              <w:t xml:space="preserve">    </w:t>
-            </w:r>
-            <w:r>
-              <w:rPr>
-                <w:rFonts w:ascii="Menlo" w:hAnsi="Menlo" w:cs="Menlo"/>
-                <w:color w:val="6A9955"/>
-                <w:sz w:val="18"/>
-                <w:szCs w:val="18"/>
-              </w:rPr>
-              <w:t># Values (second line)</w:t>
-            </w:r>
-          </w:p>
-          <w:p>
-            <w:pPr>
-              <w:pStyle w:val="ListParagraph"/>
-              <w:numPr>
-                <w:ilvl w:val="0"/>
-                <w:numId w:val="5"/>
-              </w:numPr>
-              <w:shd w:val="clear" w:color="auto" w:fill="1F1F1F"/>
-              <w:spacing w:line="270" w:lineRule="atLeast"/>
-              <w:rPr>
-                <w:rFonts w:ascii="Menlo" w:hAnsi="Menlo" w:cs="Menlo"/>
-                <w:color w:val="CCCCCC"/>
-                <w:sz w:val="18"/>
-                <w:szCs w:val="18"/>
-              </w:rPr>
-            </w:pPr>
-            <w:r>
-              <w:rPr>
-                <w:rFonts w:ascii="Menlo" w:hAnsi="Menlo" w:cs="Menlo"/>
-                <w:color w:val="CCCCCC"/>
-                <w:sz w:val="18"/>
-                <w:szCs w:val="18"/>
-              </w:rPr>
-              <w:t xml:space="preserve">    </w:t>
-            </w:r>
-            <w:r>
-              <w:rPr>
-                <w:rFonts w:ascii="Menlo" w:hAnsi="Menlo" w:cs="Menlo"/>
-                <w:color w:val="DCDCAA"/>
-                <w:sz w:val="18"/>
-                <w:szCs w:val="18"/>
-              </w:rPr>
-              <w:t>print</w:t>
-            </w:r>
-            <w:r>
-              <w:rPr>
-                <w:rFonts w:ascii="Menlo" w:hAnsi="Menlo" w:cs="Menlo"/>
-                <w:color w:val="CCCCCC"/>
-                <w:sz w:val="18"/>
-                <w:szCs w:val="18"/>
-              </w:rPr>
-              <w:t>(</w:t>
-            </w:r>
-          </w:p>
-          <w:p>
-            <w:pPr>
-              <w:pStyle w:val="ListParagraph"/>
-              <w:numPr>
-                <w:ilvl w:val="0"/>
-                <w:numId w:val="5"/>
-              </w:numPr>
-              <w:shd w:val="clear" w:color="auto" w:fill="1F1F1F"/>
-              <w:spacing w:line="270" w:lineRule="atLeast"/>
-              <w:rPr>
-                <w:rFonts w:ascii="Menlo" w:hAnsi="Menlo" w:cs="Menlo"/>
-                <w:color w:val="CCCCCC"/>
-                <w:sz w:val="18"/>
-                <w:szCs w:val="18"/>
-              </w:rPr>
-            </w:pPr>
-            <w:r>
-              <w:rPr>
-                <w:rFonts w:ascii="Menlo" w:hAnsi="Menlo" w:cs="Menlo"/>
-                <w:color w:val="CCCCCC"/>
-                <w:sz w:val="18"/>
-                <w:szCs w:val="18"/>
-              </w:rPr>
-              <w:t xml:space="preserve">        </w:t>
-            </w:r>
-            <w:r>
-              <w:rPr>
-                <w:rFonts w:ascii="Menlo" w:hAnsi="Menlo" w:cs="Menlo"/>
-                <w:color w:val="569CD6"/>
-                <w:sz w:val="18"/>
-                <w:szCs w:val="18"/>
-              </w:rPr>
-              <w:t>f</w:t>
-            </w:r>
-            <w:r>
-              <w:rPr>
-                <w:rFonts w:ascii="Menlo" w:hAnsi="Menlo" w:cs="Menlo"/>
-                <w:color w:val="CE9178"/>
-                <w:sz w:val="18"/>
-                <w:szCs w:val="18"/>
-              </w:rPr>
-              <w:t>"</w:t>
-            </w:r>
-            <w:r>
-              <w:rPr>
-                <w:rFonts w:ascii="Menlo" w:hAnsi="Menlo" w:cs="Menlo"/>
-                <w:color w:val="569CD6"/>
-                <w:sz w:val="18"/>
-                <w:szCs w:val="18"/>
-              </w:rPr>
-              <w:t>{</w:t>
-            </w:r>
-            <w:r>
-              <w:rPr>
-                <w:rFonts w:ascii="Menlo" w:hAnsi="Menlo" w:cs="Menlo"/>
-                <w:color w:val="9CDCFE"/>
-                <w:sz w:val="18"/>
-                <w:szCs w:val="18"/>
-              </w:rPr>
-              <w:t>timestamp</w:t>
-            </w:r>
-            <w:r>
-              <w:rPr>
-                <w:rFonts w:ascii="Menlo" w:hAnsi="Menlo" w:cs="Menlo"/>
-                <w:color w:val="569CD6"/>
-                <w:sz w:val="18"/>
-                <w:szCs w:val="18"/>
-              </w:rPr>
-              <w:t>}</w:t>
-            </w:r>
-            <w:r>
-              <w:rPr>
-                <w:rFonts w:ascii="Menlo" w:hAnsi="Menlo" w:cs="Menlo"/>
-                <w:color w:val="CE9178"/>
-                <w:sz w:val="18"/>
-                <w:szCs w:val="18"/>
-              </w:rPr>
-              <w:t xml:space="preserve"> | "</w:t>
-            </w:r>
-          </w:p>
-          <w:p>
-            <w:pPr>
-              <w:pStyle w:val="ListParagraph"/>
-              <w:numPr>
-                <w:ilvl w:val="0"/>
-                <w:numId w:val="5"/>
-              </w:numPr>
-              <w:shd w:val="clear" w:color="auto" w:fill="1F1F1F"/>
-              <w:spacing w:line="270" w:lineRule="atLeast"/>
-              <w:rPr>
-                <w:rFonts w:ascii="Menlo" w:hAnsi="Menlo" w:cs="Menlo"/>
-                <w:color w:val="CCCCCC"/>
-                <w:sz w:val="18"/>
-                <w:szCs w:val="18"/>
-              </w:rPr>
-            </w:pPr>
-            <w:r>
-              <w:rPr>
-                <w:rFonts w:ascii="Menlo" w:hAnsi="Menlo" w:cs="Menlo"/>
-                <w:color w:val="CCCCCC"/>
-                <w:sz w:val="18"/>
-                <w:szCs w:val="18"/>
-              </w:rPr>
-              <w:t xml:space="preserve">        </w:t>
-            </w:r>
-            <w:r>
-              <w:rPr>
-                <w:rFonts w:ascii="Menlo" w:hAnsi="Menlo" w:cs="Menlo"/>
-                <w:color w:val="569CD6"/>
-                <w:sz w:val="18"/>
-                <w:szCs w:val="18"/>
-              </w:rPr>
-              <w:t>f</w:t>
-            </w:r>
-            <w:r>
-              <w:rPr>
-                <w:rFonts w:ascii="Menlo" w:hAnsi="Menlo" w:cs="Menlo"/>
-                <w:color w:val="CE9178"/>
-                <w:sz w:val="18"/>
-                <w:szCs w:val="18"/>
-              </w:rPr>
-              <w:t>"</w:t>
-            </w:r>
-            <w:r>
-              <w:rPr>
-                <w:rFonts w:ascii="Menlo" w:hAnsi="Menlo" w:cs="Menlo"/>
-                <w:color w:val="569CD6"/>
-                <w:sz w:val="18"/>
-                <w:szCs w:val="18"/>
-              </w:rPr>
-              <w:t>{</w:t>
-            </w:r>
-            <w:r>
-              <w:rPr>
-                <w:rFonts w:ascii="Menlo" w:hAnsi="Menlo" w:cs="Menlo"/>
-                <w:color w:val="9CDCFE"/>
-                <w:sz w:val="18"/>
-                <w:szCs w:val="18"/>
-              </w:rPr>
-              <w:t>used_gb</w:t>
-            </w:r>
-            <w:r>
-              <w:rPr>
-                <w:rFonts w:ascii="Menlo" w:hAnsi="Menlo" w:cs="Menlo"/>
-                <w:color w:val="569CD6"/>
-                <w:sz w:val="18"/>
-                <w:szCs w:val="18"/>
-              </w:rPr>
-              <w:t>:.2f}</w:t>
-            </w:r>
-            <w:r>
-              <w:rPr>
-                <w:rFonts w:ascii="Menlo" w:hAnsi="Menlo" w:cs="Menlo"/>
-                <w:color w:val="CE9178"/>
-                <w:sz w:val="18"/>
-                <w:szCs w:val="18"/>
-              </w:rPr>
-              <w:t xml:space="preserve"> GB | "</w:t>
-            </w:r>
-          </w:p>
-          <w:p>
-            <w:pPr>
-              <w:pStyle w:val="ListParagraph"/>
-              <w:numPr>
-                <w:ilvl w:val="0"/>
-                <w:numId w:val="5"/>
-              </w:numPr>
-              <w:shd w:val="clear" w:color="auto" w:fill="1F1F1F"/>
-              <w:spacing w:line="270" w:lineRule="atLeast"/>
-              <w:rPr>
-                <w:rFonts w:ascii="Menlo" w:hAnsi="Menlo" w:cs="Menlo"/>
-                <w:color w:val="CCCCCC"/>
-                <w:sz w:val="18"/>
-                <w:szCs w:val="18"/>
-              </w:rPr>
-            </w:pPr>
-            <w:r>
-              <w:rPr>
-                <w:rFonts w:ascii="Menlo" w:hAnsi="Menlo" w:cs="Menlo"/>
-                <w:color w:val="CCCCCC"/>
-                <w:sz w:val="18"/>
-                <w:szCs w:val="18"/>
-              </w:rPr>
-              <w:t xml:space="preserve">        </w:t>
-            </w:r>
-            <w:r>
-              <w:rPr>
-                <w:rFonts w:ascii="Menlo" w:hAnsi="Menlo" w:cs="Menlo"/>
-                <w:color w:val="569CD6"/>
-                <w:sz w:val="18"/>
-                <w:szCs w:val="18"/>
-              </w:rPr>
-              <w:t>f</w:t>
-            </w:r>
-            <w:r>
-              <w:rPr>
-                <w:rFonts w:ascii="Menlo" w:hAnsi="Menlo" w:cs="Menlo"/>
-                <w:color w:val="CE9178"/>
-                <w:sz w:val="18"/>
-                <w:szCs w:val="18"/>
-              </w:rPr>
-              <w:t>"</w:t>
-            </w:r>
-            <w:r>
-              <w:rPr>
-                <w:rFonts w:ascii="Menlo" w:hAnsi="Menlo" w:cs="Menlo"/>
-                <w:color w:val="569CD6"/>
-                <w:sz w:val="18"/>
-                <w:szCs w:val="18"/>
-              </w:rPr>
-              <w:t>{</w:t>
-            </w:r>
-            <w:r>
-              <w:rPr>
-                <w:rFonts w:ascii="Menlo" w:hAnsi="Menlo" w:cs="Menlo"/>
-                <w:color w:val="9CDCFE"/>
-                <w:sz w:val="18"/>
-                <w:szCs w:val="18"/>
-              </w:rPr>
-              <w:t>total_gb</w:t>
-            </w:r>
-            <w:r>
-              <w:rPr>
-                <w:rFonts w:ascii="Menlo" w:hAnsi="Menlo" w:cs="Menlo"/>
-                <w:color w:val="569CD6"/>
-                <w:sz w:val="18"/>
-                <w:szCs w:val="18"/>
-              </w:rPr>
-              <w:t>:.2f}</w:t>
-            </w:r>
-            <w:r>
-              <w:rPr>
-                <w:rFonts w:ascii="Menlo" w:hAnsi="Menlo" w:cs="Menlo"/>
-                <w:color w:val="CE9178"/>
-                <w:sz w:val="18"/>
-                <w:szCs w:val="18"/>
-              </w:rPr>
-              <w:t xml:space="preserve"> GB | "</w:t>
-            </w:r>
-          </w:p>
-          <w:p>
-            <w:pPr>
-              <w:pStyle w:val="ListParagraph"/>
-              <w:numPr>
-                <w:ilvl w:val="0"/>
-                <w:numId w:val="5"/>
-              </w:numPr>
-              <w:shd w:val="clear" w:color="auto" w:fill="1F1F1F"/>
-              <w:spacing w:line="270" w:lineRule="atLeast"/>
-              <w:rPr>
-                <w:rFonts w:ascii="Menlo" w:hAnsi="Menlo" w:cs="Menlo"/>
-                <w:color w:val="CCCCCC"/>
-                <w:sz w:val="18"/>
-                <w:szCs w:val="18"/>
-              </w:rPr>
-            </w:pPr>
-            <w:r>
-              <w:rPr>
-                <w:rFonts w:ascii="Menlo" w:hAnsi="Menlo" w:cs="Menlo"/>
-                <w:color w:val="CCCCCC"/>
-                <w:sz w:val="18"/>
-                <w:szCs w:val="18"/>
-              </w:rPr>
-              <w:t xml:space="preserve">        </w:t>
-            </w:r>
-            <w:r>
-              <w:rPr>
-                <w:rFonts w:ascii="Menlo" w:hAnsi="Menlo" w:cs="Menlo"/>
-                <w:color w:val="569CD6"/>
-                <w:sz w:val="18"/>
-                <w:szCs w:val="18"/>
-              </w:rPr>
-              <w:t>f</w:t>
-            </w:r>
-            <w:r>
-              <w:rPr>
-                <w:rFonts w:ascii="Menlo" w:hAnsi="Menlo" w:cs="Menlo"/>
-                <w:color w:val="CE9178"/>
-                <w:sz w:val="18"/>
-                <w:szCs w:val="18"/>
-              </w:rPr>
-              <w:t>"</w:t>
-            </w:r>
-            <w:r>
-              <w:rPr>
-                <w:rFonts w:ascii="Menlo" w:hAnsi="Menlo" w:cs="Menlo"/>
-                <w:color w:val="569CD6"/>
-                <w:sz w:val="18"/>
-                <w:szCs w:val="18"/>
-              </w:rPr>
-              <w:t>{</w:t>
-            </w:r>
-            <w:r>
-              <w:rPr>
-                <w:rFonts w:ascii="Menlo" w:hAnsi="Menlo" w:cs="Menlo"/>
-                <w:color w:val="9CDCFE"/>
-                <w:sz w:val="18"/>
-                <w:szCs w:val="18"/>
-              </w:rPr>
-              <w:t>usage_percent</w:t>
-            </w:r>
-            <w:r>
-              <w:rPr>
-                <w:rFonts w:ascii="Menlo" w:hAnsi="Menlo" w:cs="Menlo"/>
-                <w:color w:val="569CD6"/>
-                <w:sz w:val="18"/>
-                <w:szCs w:val="18"/>
-              </w:rPr>
-              <w:t>:.1f}</w:t>
-            </w:r>
-            <w:r>
-              <w:rPr>
-                <w:rFonts w:ascii="Menlo" w:hAnsi="Menlo" w:cs="Menlo"/>
-                <w:color w:val="CE9178"/>
-                <w:sz w:val="18"/>
-                <w:szCs w:val="18"/>
-              </w:rPr>
-              <w:t>%"</w:t>
-            </w:r>
-          </w:p>
-          <w:p>
-            <w:pPr>
-              <w:pStyle w:val="ListParagraph"/>
-              <w:numPr>
-                <w:ilvl w:val="0"/>
-                <w:numId w:val="5"/>
-              </w:numPr>
-              <w:shd w:val="clear" w:color="auto" w:fill="1F1F1F"/>
-              <w:spacing w:line="270" w:lineRule="atLeast"/>
-              <w:rPr>
-                <w:rFonts w:ascii="Menlo" w:hAnsi="Menlo" w:cs="Menlo"/>
-                <w:color w:val="CCCCCC"/>
-                <w:sz w:val="18"/>
-                <w:szCs w:val="18"/>
-              </w:rPr>
-            </w:pPr>
-            <w:r>
-              <w:rPr>
-                <w:rFonts w:ascii="Menlo" w:hAnsi="Menlo" w:cs="Menlo"/>
-                <w:color w:val="CCCCCC"/>
-                <w:sz w:val="18"/>
-                <w:szCs w:val="18"/>
-              </w:rPr>
-              <w:t xml:space="preserve">    )</w:t>
-            </w:r>
-          </w:p>
-          <w:p>
-            <w:pPr>
-              <w:pStyle w:val="ListParagraph"/>
-              <w:numPr>
-                <w:ilvl w:val="0"/>
-                <w:numId w:val="5"/>
-              </w:numPr>
-              <w:shd w:val="clear" w:color="auto" w:fill="1F1F1F"/>
-              <w:spacing w:line="270" w:lineRule="atLeast"/>
-              <w:rPr>
-                <w:rFonts w:ascii="Menlo" w:hAnsi="Menlo" w:cs="Menlo"/>
-                <w:color w:val="CCCCCC"/>
-                <w:sz w:val="18"/>
-                <w:szCs w:val="18"/>
-              </w:rPr>
-            </w:pPr>
-          </w:p>
-          <w:p>
-            <w:pPr>
-              <w:pStyle w:val="ListParagraph"/>
-              <w:numPr>
-                <w:ilvl w:val="0"/>
-                <w:numId w:val="5"/>
-              </w:numPr>
-              <w:shd w:val="clear" w:color="auto" w:fill="1F1F1F"/>
-              <w:spacing w:line="270" w:lineRule="atLeast"/>
-              <w:rPr>
-                <w:rFonts w:ascii="Menlo" w:hAnsi="Menlo" w:cs="Menlo"/>
-                <w:color w:val="CCCCCC"/>
-                <w:sz w:val="18"/>
-                <w:szCs w:val="18"/>
-              </w:rPr>
-            </w:pPr>
-            <w:r>
-              <w:rPr>
-                <w:rFonts w:ascii="Menlo" w:hAnsi="Menlo" w:cs="Menlo"/>
-                <w:color w:val="C586C0"/>
-                <w:sz w:val="18"/>
-                <w:szCs w:val="18"/>
-              </w:rPr>
-              <w:t>if</w:t>
-            </w:r>
-            <w:r>
-              <w:rPr>
-                <w:rFonts w:ascii="Menlo" w:hAnsi="Menlo" w:cs="Menlo"/>
-                <w:color w:val="CCCCCC"/>
-                <w:sz w:val="18"/>
-                <w:szCs w:val="18"/>
-              </w:rPr>
-              <w:t xml:space="preserve"> </w:t>
-            </w:r>
-            <w:r>
-              <w:rPr>
-                <w:rFonts w:ascii="Menlo" w:hAnsi="Menlo" w:cs="Menlo"/>
-                <w:color w:val="9CDCFE"/>
-                <w:sz w:val="18"/>
-                <w:szCs w:val="18"/>
-              </w:rPr>
-              <w:t>__name__</w:t>
-            </w:r>
-            <w:r>
-              <w:rPr>
-                <w:rFonts w:ascii="Menlo" w:hAnsi="Menlo" w:cs="Menlo"/>
-                <w:color w:val="CCCCCC"/>
-                <w:sz w:val="18"/>
-                <w:szCs w:val="18"/>
-              </w:rPr>
-              <w:t xml:space="preserve"> </w:t>
-            </w:r>
-            <w:r>
-              <w:rPr>
-                <w:rFonts w:ascii="Menlo" w:hAnsi="Menlo" w:cs="Menlo"/>
-                <w:color w:val="D4D4D4"/>
-                <w:sz w:val="18"/>
-                <w:szCs w:val="18"/>
-              </w:rPr>
-              <w:t>==</w:t>
-            </w:r>
-            <w:r>
-              <w:rPr>
-                <w:rFonts w:ascii="Menlo" w:hAnsi="Menlo" w:cs="Menlo"/>
-                <w:color w:val="CCCCCC"/>
-                <w:sz w:val="18"/>
-                <w:szCs w:val="18"/>
-              </w:rPr>
-              <w:t xml:space="preserve"> </w:t>
-            </w:r>
-            <w:r>
-              <w:rPr>
-                <w:rFonts w:ascii="Menlo" w:hAnsi="Menlo" w:cs="Menlo"/>
-                <w:color w:val="CE9178"/>
-                <w:sz w:val="18"/>
-                <w:szCs w:val="18"/>
-              </w:rPr>
-              <w:t>"__main__"</w:t>
-            </w:r>
-            <w:r>
-              <w:rPr>
-                <w:rFonts w:ascii="Menlo" w:hAnsi="Menlo" w:cs="Menlo"/>
-                <w:color w:val="CCCCCC"/>
-                <w:sz w:val="18"/>
-                <w:szCs w:val="18"/>
-              </w:rPr>
-              <w:t>:</w:t>
-            </w:r>
-          </w:p>
-          <w:p>
-            <w:pPr>
-              <w:pStyle w:val="ListParagraph"/>
-              <w:numPr>
-                <w:ilvl w:val="0"/>
-                <w:numId w:val="5"/>
-              </w:numPr>
-              <w:shd w:val="clear" w:color="auto" w:fill="1F1F1F"/>
-              <w:spacing w:line="270" w:lineRule="atLeast"/>
-              <w:rPr>
                 <w:rStyle w:val="Emphasis"/>
                 <w:rFonts w:ascii="Menlo" w:hAnsi="Menlo" w:cs="Menlo"/>
                 <w:i w:val="0"/>
@@ -4068,35 +2656,6 @@
                 <w:szCs w:val="18"/>
               </w:rPr>
             </w:pPr>
-            <w:r>
-              <w:rPr>
-                <w:rFonts w:ascii="Menlo" w:hAnsi="Menlo" w:cs="Menlo"/>
-                <w:color w:val="CCCCCC"/>
-                <w:sz w:val="18"/>
-                <w:szCs w:val="18"/>
-              </w:rPr>
-              <w:t xml:space="preserve">    </w:t>
-            </w:r>
-            <w:proofErr w:type="spellStart"/>
-            <w:r>
-              <w:rPr>
-                <w:rFonts w:ascii="Menlo" w:hAnsi="Menlo" w:cs="Menlo"/>
-                <w:color w:val="DCDCAA"/>
-                <w:sz w:val="18"/>
-                <w:szCs w:val="18"/>
-              </w:rPr>
-              <w:t>print_memory_usage</w:t>
-            </w:r>
-            <w:proofErr w:type="spellEnd"/>
-            <w:r>
-              <w:rPr>
-                <w:rFonts w:ascii="Menlo" w:hAnsi="Menlo" w:cs="Menlo"/>
-                <w:color w:val="CCCCCC"/>
-                <w:sz w:val="18"/>
-                <w:szCs w:val="18"/>
-              </w:rPr>
-              <w:t>()</w:t>
-            </w:r>
           </w:p>
         </w:tc>
       </w:tr>
@@ -4120,6 +2679,7 @@
           <w:i w:val="0"/>
           <w:iCs w:val="0"/>
         </w:rPr>
+        <w:lastRenderedPageBreak/>
         <w:t>Disk Usage (for Primary Partition)</w:t>
       </w:r>
     </w:p>
@@ -4164,15 +2724,7 @@
           <w:i w:val="0"/>
           <w:iCs w:val="0"/>
         </w:rPr>
-        <w:t>Disk</w:t>
-      </w:r>
-      <w:r>
-        <w:rPr>
-          <w:rStyle w:val="Emphasis"/>
-          <w:i w:val="0"/>
-          <w:iCs w:val="0"/>
-        </w:rPr>
-        <w:t xml:space="preserve"> Usage (percentage)</w:t>
+        <w:t>Disk Usage (percentage)</w:t>
       </w:r>
     </w:p>
     <w:tbl>
@@ -5342,7 +3894,6 @@
                 <w:sz w:val="18"/>
                 <w:szCs w:val="18"/>
               </w:rPr>
-              <w:lastRenderedPageBreak/>
               <w:t xml:space="preserve">    </w:t>
             </w:r>
             <w:r>
@@ -6398,668 +4949,6 @@
               <w:shd w:val="clear" w:color="auto" w:fill="1F1F1F"/>
               <w:spacing w:line="270" w:lineRule="atLeast"/>
               <w:rPr>
-                <w:rFonts w:ascii="Menlo" w:hAnsi="Menlo" w:cs="Menlo"/>
-                <w:color w:val="CCCCCC"/>
-                <w:sz w:val="18"/>
-                <w:szCs w:val="18"/>
-              </w:rPr>
-            </w:pPr>
-          </w:p>
-          <w:p>
-            <w:pPr>
-              <w:pStyle w:val="ListParagraph"/>
-              <w:numPr>
-                <w:ilvl w:val="0"/>
-                <w:numId w:val="5"/>
-              </w:numPr>
-              <w:shd w:val="clear" w:color="auto" w:fill="1F1F1F"/>
-              <w:spacing w:line="270" w:lineRule="atLeast"/>
-              <w:rPr>
-                <w:rFonts w:ascii="Menlo" w:hAnsi="Menlo" w:cs="Menlo"/>
-                <w:color w:val="CCCCCC"/>
-                <w:sz w:val="18"/>
-                <w:szCs w:val="18"/>
-              </w:rPr>
-            </w:pPr>
-            <w:r>
-              <w:rPr>
-                <w:rFonts w:ascii="Menlo" w:hAnsi="Menlo" w:cs="Menlo"/>
-                <w:color w:val="CCCCCC"/>
-                <w:sz w:val="18"/>
-                <w:szCs w:val="18"/>
-              </w:rPr>
-              <w:t xml:space="preserve">    </w:t>
-            </w:r>
-            <w:r>
-              <w:rPr>
-                <w:rFonts w:ascii="Menlo" w:hAnsi="Menlo" w:cs="Menlo"/>
-                <w:color w:val="6A9955"/>
-                <w:sz w:val="18"/>
-                <w:szCs w:val="18"/>
-              </w:rPr>
-              <w:t># Header</w:t>
-            </w:r>
-          </w:p>
-          <w:p>
-            <w:pPr>
-              <w:pStyle w:val="ListParagraph"/>
-              <w:numPr>
-                <w:ilvl w:val="0"/>
-                <w:numId w:val="5"/>
-              </w:numPr>
-              <w:shd w:val="clear" w:color="auto" w:fill="1F1F1F"/>
-              <w:spacing w:line="270" w:lineRule="atLeast"/>
-              <w:rPr>
-                <w:rFonts w:ascii="Menlo" w:hAnsi="Menlo" w:cs="Menlo"/>
-                <w:color w:val="CCCCCC"/>
-                <w:sz w:val="18"/>
-                <w:szCs w:val="18"/>
-              </w:rPr>
-            </w:pPr>
-            <w:r>
-              <w:rPr>
-                <w:rFonts w:ascii="Menlo" w:hAnsi="Menlo" w:cs="Menlo"/>
-                <w:color w:val="CCCCCC"/>
-                <w:sz w:val="18"/>
-                <w:szCs w:val="18"/>
-              </w:rPr>
-              <w:t xml:space="preserve">    </w:t>
-            </w:r>
-            <w:r>
-              <w:rPr>
-                <w:rFonts w:ascii="Menlo" w:hAnsi="Menlo" w:cs="Menlo"/>
-                <w:color w:val="DCDCAA"/>
-                <w:sz w:val="18"/>
-                <w:szCs w:val="18"/>
-              </w:rPr>
-              <w:t>print</w:t>
-            </w:r>
-            <w:r>
-              <w:rPr>
-                <w:rFonts w:ascii="Menlo" w:hAnsi="Menlo" w:cs="Menlo"/>
-                <w:color w:val="CCCCCC"/>
-                <w:sz w:val="18"/>
-                <w:szCs w:val="18"/>
-              </w:rPr>
-              <w:t>(</w:t>
-            </w:r>
-            <w:r>
-              <w:rPr>
-                <w:rFonts w:ascii="Menlo" w:hAnsi="Menlo" w:cs="Menlo"/>
-                <w:color w:val="CE9178"/>
-                <w:sz w:val="18"/>
-                <w:szCs w:val="18"/>
-              </w:rPr>
-              <w:t>"Timestamp | Current Used Disk Space | Total Disk | Disk Usage %"</w:t>
-            </w:r>
-            <w:r>
-              <w:rPr>
-                <w:rFonts w:ascii="Menlo" w:hAnsi="Menlo" w:cs="Menlo"/>
-                <w:color w:val="CCCCCC"/>
-                <w:sz w:val="18"/>
-                <w:szCs w:val="18"/>
-              </w:rPr>
-              <w:t>)</w:t>
-            </w:r>
-          </w:p>
-          <w:p>
-            <w:pPr>
-              <w:pStyle w:val="ListParagraph"/>
-              <w:numPr>
-                <w:ilvl w:val="0"/>
-                <w:numId w:val="5"/>
-              </w:numPr>
-              <w:shd w:val="clear" w:color="auto" w:fill="1F1F1F"/>
-              <w:spacing w:line="270" w:lineRule="atLeast"/>
-              <w:rPr>
-                <w:rFonts w:ascii="Menlo" w:hAnsi="Menlo" w:cs="Menlo"/>
-                <w:color w:val="CCCCCC"/>
-                <w:sz w:val="18"/>
-                <w:szCs w:val="18"/>
-              </w:rPr>
-            </w:pPr>
-          </w:p>
-          <w:p>
-            <w:pPr>
-              <w:pStyle w:val="ListParagraph"/>
-              <w:numPr>
-                <w:ilvl w:val="0"/>
-                <w:numId w:val="5"/>
-              </w:numPr>
-              <w:shd w:val="clear" w:color="auto" w:fill="1F1F1F"/>
-              <w:spacing w:line="270" w:lineRule="atLeast"/>
-              <w:rPr>
-                <w:rFonts w:ascii="Menlo" w:hAnsi="Menlo" w:cs="Menlo"/>
-                <w:color w:val="CCCCCC"/>
-                <w:sz w:val="18"/>
-                <w:szCs w:val="18"/>
-              </w:rPr>
-            </w:pPr>
-            <w:r>
-              <w:rPr>
-                <w:rFonts w:ascii="Menlo" w:hAnsi="Menlo" w:cs="Menlo"/>
-                <w:color w:val="CCCCCC"/>
-                <w:sz w:val="18"/>
-                <w:szCs w:val="18"/>
-              </w:rPr>
-              <w:t xml:space="preserve">    </w:t>
-            </w:r>
-            <w:r>
-              <w:rPr>
-                <w:rFonts w:ascii="Menlo" w:hAnsi="Menlo" w:cs="Menlo"/>
-                <w:color w:val="6A9955"/>
-                <w:sz w:val="18"/>
-                <w:szCs w:val="18"/>
-              </w:rPr>
-              <w:t># Values</w:t>
-            </w:r>
-          </w:p>
-          <w:p>
-            <w:pPr>
-              <w:pStyle w:val="ListParagraph"/>
-              <w:numPr>
-                <w:ilvl w:val="0"/>
-                <w:numId w:val="5"/>
-              </w:numPr>
-              <w:shd w:val="clear" w:color="auto" w:fill="1F1F1F"/>
-              <w:spacing w:line="270" w:lineRule="atLeast"/>
-              <w:rPr>
-                <w:rFonts w:ascii="Menlo" w:hAnsi="Menlo" w:cs="Menlo"/>
-                <w:color w:val="CCCCCC"/>
-                <w:sz w:val="18"/>
-                <w:szCs w:val="18"/>
-              </w:rPr>
-            </w:pPr>
-            <w:r>
-              <w:rPr>
-                <w:rFonts w:ascii="Menlo" w:hAnsi="Menlo" w:cs="Menlo"/>
-                <w:color w:val="CCCCCC"/>
-                <w:sz w:val="18"/>
-                <w:szCs w:val="18"/>
-              </w:rPr>
-              <w:t xml:space="preserve">    </w:t>
-            </w:r>
-            <w:r>
-              <w:rPr>
-                <w:rFonts w:ascii="Menlo" w:hAnsi="Menlo" w:cs="Menlo"/>
-                <w:color w:val="DCDCAA"/>
-                <w:sz w:val="18"/>
-                <w:szCs w:val="18"/>
-              </w:rPr>
-              <w:t>print</w:t>
-            </w:r>
-            <w:r>
-              <w:rPr>
-                <w:rFonts w:ascii="Menlo" w:hAnsi="Menlo" w:cs="Menlo"/>
-                <w:color w:val="CCCCCC"/>
-                <w:sz w:val="18"/>
-                <w:szCs w:val="18"/>
-              </w:rPr>
-              <w:t>(</w:t>
-            </w:r>
-          </w:p>
-          <w:p>
-            <w:pPr>
-              <w:pStyle w:val="ListParagraph"/>
-              <w:numPr>
-                <w:ilvl w:val="0"/>
-                <w:numId w:val="5"/>
-              </w:numPr>
-              <w:shd w:val="clear" w:color="auto" w:fill="1F1F1F"/>
-              <w:spacing w:line="270" w:lineRule="atLeast"/>
-              <w:rPr>
-                <w:rFonts w:ascii="Menlo" w:hAnsi="Menlo" w:cs="Menlo"/>
-                <w:color w:val="CCCCCC"/>
-                <w:sz w:val="18"/>
-                <w:szCs w:val="18"/>
-              </w:rPr>
-            </w:pPr>
-            <w:r>
-              <w:rPr>
-                <w:rFonts w:ascii="Menlo" w:hAnsi="Menlo" w:cs="Menlo"/>
-                <w:color w:val="CCCCCC"/>
-                <w:sz w:val="18"/>
-                <w:szCs w:val="18"/>
-              </w:rPr>
-              <w:t xml:space="preserve">        </w:t>
-            </w:r>
-            <w:r>
-              <w:rPr>
-                <w:rFonts w:ascii="Menlo" w:hAnsi="Menlo" w:cs="Menlo"/>
-                <w:color w:val="569CD6"/>
-                <w:sz w:val="18"/>
-                <w:szCs w:val="18"/>
-              </w:rPr>
-              <w:t>f</w:t>
-            </w:r>
-            <w:r>
-              <w:rPr>
-                <w:rFonts w:ascii="Menlo" w:hAnsi="Menlo" w:cs="Menlo"/>
-                <w:color w:val="CE9178"/>
-                <w:sz w:val="18"/>
-                <w:szCs w:val="18"/>
-              </w:rPr>
-              <w:t>"</w:t>
-            </w:r>
-            <w:r>
-              <w:rPr>
-                <w:rFonts w:ascii="Menlo" w:hAnsi="Menlo" w:cs="Menlo"/>
-                <w:color w:val="569CD6"/>
-                <w:sz w:val="18"/>
-                <w:szCs w:val="18"/>
-              </w:rPr>
-              <w:t>{</w:t>
-            </w:r>
-            <w:r>
-              <w:rPr>
-                <w:rFonts w:ascii="Menlo" w:hAnsi="Menlo" w:cs="Menlo"/>
-                <w:color w:val="9CDCFE"/>
-                <w:sz w:val="18"/>
-                <w:szCs w:val="18"/>
-              </w:rPr>
-              <w:t>timestamp</w:t>
-            </w:r>
-            <w:r>
-              <w:rPr>
-                <w:rFonts w:ascii="Menlo" w:hAnsi="Menlo" w:cs="Menlo"/>
-                <w:color w:val="569CD6"/>
-                <w:sz w:val="18"/>
-                <w:szCs w:val="18"/>
-              </w:rPr>
-              <w:t>}</w:t>
-            </w:r>
-            <w:r>
-              <w:rPr>
-                <w:rFonts w:ascii="Menlo" w:hAnsi="Menlo" w:cs="Menlo"/>
-                <w:color w:val="CE9178"/>
-                <w:sz w:val="18"/>
-                <w:szCs w:val="18"/>
-              </w:rPr>
-              <w:t xml:space="preserve"> | "</w:t>
-            </w:r>
-          </w:p>
-          <w:p>
-            <w:pPr>
-              <w:pStyle w:val="ListParagraph"/>
-              <w:numPr>
-                <w:ilvl w:val="0"/>
-                <w:numId w:val="5"/>
-              </w:numPr>
-              <w:shd w:val="clear" w:color="auto" w:fill="1F1F1F"/>
-              <w:spacing w:line="270" w:lineRule="atLeast"/>
-              <w:rPr>
-                <w:rFonts w:ascii="Menlo" w:hAnsi="Menlo" w:cs="Menlo"/>
-                <w:color w:val="CCCCCC"/>
-                <w:sz w:val="18"/>
-                <w:szCs w:val="18"/>
-              </w:rPr>
-            </w:pPr>
-            <w:r>
-              <w:rPr>
-                <w:rFonts w:ascii="Menlo" w:hAnsi="Menlo" w:cs="Menlo"/>
-                <w:color w:val="CCCCCC"/>
-                <w:sz w:val="18"/>
-                <w:szCs w:val="18"/>
-              </w:rPr>
-              <w:t xml:space="preserve">        </w:t>
-            </w:r>
-            <w:r>
-              <w:rPr>
-                <w:rFonts w:ascii="Menlo" w:hAnsi="Menlo" w:cs="Menlo"/>
-                <w:color w:val="569CD6"/>
-                <w:sz w:val="18"/>
-                <w:szCs w:val="18"/>
-              </w:rPr>
-              <w:t>f</w:t>
-            </w:r>
-            <w:r>
-              <w:rPr>
-                <w:rFonts w:ascii="Menlo" w:hAnsi="Menlo" w:cs="Menlo"/>
-                <w:color w:val="CE9178"/>
-                <w:sz w:val="18"/>
-                <w:szCs w:val="18"/>
-              </w:rPr>
-              <w:t>"</w:t>
-            </w:r>
-            <w:r>
-              <w:rPr>
-                <w:rFonts w:ascii="Menlo" w:hAnsi="Menlo" w:cs="Menlo"/>
-                <w:color w:val="569CD6"/>
-                <w:sz w:val="18"/>
-                <w:szCs w:val="18"/>
-              </w:rPr>
-              <w:t>{</w:t>
-            </w:r>
-            <w:r>
-              <w:rPr>
-                <w:rFonts w:ascii="Menlo" w:hAnsi="Menlo" w:cs="Menlo"/>
-                <w:color w:val="9CDCFE"/>
-                <w:sz w:val="18"/>
-                <w:szCs w:val="18"/>
-              </w:rPr>
-              <w:t>used_gb</w:t>
-            </w:r>
-            <w:r>
-              <w:rPr>
-                <w:rFonts w:ascii="Menlo" w:hAnsi="Menlo" w:cs="Menlo"/>
-                <w:color w:val="569CD6"/>
-                <w:sz w:val="18"/>
-                <w:szCs w:val="18"/>
-              </w:rPr>
-              <w:t>:.2f}</w:t>
-            </w:r>
-            <w:r>
-              <w:rPr>
-                <w:rFonts w:ascii="Menlo" w:hAnsi="Menlo" w:cs="Menlo"/>
-                <w:color w:val="CE9178"/>
-                <w:sz w:val="18"/>
-                <w:szCs w:val="18"/>
-              </w:rPr>
-              <w:t xml:space="preserve"> GB | "</w:t>
-            </w:r>
-          </w:p>
-          <w:p>
-            <w:pPr>
-              <w:pStyle w:val="ListParagraph"/>
-              <w:numPr>
-                <w:ilvl w:val="0"/>
-                <w:numId w:val="5"/>
-              </w:numPr>
-              <w:shd w:val="clear" w:color="auto" w:fill="1F1F1F"/>
-              <w:spacing w:line="270" w:lineRule="atLeast"/>
-              <w:rPr>
-                <w:rFonts w:ascii="Menlo" w:hAnsi="Menlo" w:cs="Menlo"/>
-                <w:color w:val="CCCCCC"/>
-                <w:sz w:val="18"/>
-                <w:szCs w:val="18"/>
-              </w:rPr>
-            </w:pPr>
-            <w:r>
-              <w:rPr>
-                <w:rFonts w:ascii="Menlo" w:hAnsi="Menlo" w:cs="Menlo"/>
-                <w:color w:val="CCCCCC"/>
-                <w:sz w:val="18"/>
-                <w:szCs w:val="18"/>
-              </w:rPr>
-              <w:t xml:space="preserve">        </w:t>
-            </w:r>
-            <w:r>
-              <w:rPr>
-                <w:rFonts w:ascii="Menlo" w:hAnsi="Menlo" w:cs="Menlo"/>
-                <w:color w:val="569CD6"/>
-                <w:sz w:val="18"/>
-                <w:szCs w:val="18"/>
-              </w:rPr>
-              <w:t>f</w:t>
-            </w:r>
-            <w:r>
-              <w:rPr>
-                <w:rFonts w:ascii="Menlo" w:hAnsi="Menlo" w:cs="Menlo"/>
-                <w:color w:val="CE9178"/>
-                <w:sz w:val="18"/>
-                <w:szCs w:val="18"/>
-              </w:rPr>
-              <w:t>"</w:t>
-            </w:r>
-            <w:r>
-              <w:rPr>
-                <w:rFonts w:ascii="Menlo" w:hAnsi="Menlo" w:cs="Menlo"/>
-                <w:color w:val="569CD6"/>
-                <w:sz w:val="18"/>
-                <w:szCs w:val="18"/>
-              </w:rPr>
-              <w:t>{</w:t>
-            </w:r>
-            <w:r>
-              <w:rPr>
-                <w:rFonts w:ascii="Menlo" w:hAnsi="Menlo" w:cs="Menlo"/>
-                <w:color w:val="9CDCFE"/>
-                <w:sz w:val="18"/>
-                <w:szCs w:val="18"/>
-              </w:rPr>
-              <w:t>total_gb</w:t>
-            </w:r>
-            <w:r>
-              <w:rPr>
-                <w:rFonts w:ascii="Menlo" w:hAnsi="Menlo" w:cs="Menlo"/>
-                <w:color w:val="569CD6"/>
-                <w:sz w:val="18"/>
-                <w:szCs w:val="18"/>
-              </w:rPr>
-              <w:t>:.2f}</w:t>
-            </w:r>
-            <w:r>
-              <w:rPr>
-                <w:rFonts w:ascii="Menlo" w:hAnsi="Menlo" w:cs="Menlo"/>
-                <w:color w:val="CE9178"/>
-                <w:sz w:val="18"/>
-                <w:szCs w:val="18"/>
-              </w:rPr>
-              <w:t xml:space="preserve"> GB | "</w:t>
-            </w:r>
-          </w:p>
-          <w:p>
-            <w:pPr>
-              <w:pStyle w:val="ListParagraph"/>
-              <w:numPr>
-                <w:ilvl w:val="0"/>
-                <w:numId w:val="5"/>
-              </w:numPr>
-              <w:shd w:val="clear" w:color="auto" w:fill="1F1F1F"/>
-              <w:spacing w:line="270" w:lineRule="atLeast"/>
-              <w:rPr>
-                <w:rFonts w:ascii="Menlo" w:hAnsi="Menlo" w:cs="Menlo"/>
-                <w:color w:val="CCCCCC"/>
-                <w:sz w:val="18"/>
-                <w:szCs w:val="18"/>
-              </w:rPr>
-            </w:pPr>
-            <w:r>
-              <w:rPr>
-                <w:rFonts w:ascii="Menlo" w:hAnsi="Menlo" w:cs="Menlo"/>
-                <w:color w:val="CCCCCC"/>
-                <w:sz w:val="18"/>
-                <w:szCs w:val="18"/>
-              </w:rPr>
-              <w:t xml:space="preserve">        </w:t>
-            </w:r>
-            <w:r>
-              <w:rPr>
-                <w:rFonts w:ascii="Menlo" w:hAnsi="Menlo" w:cs="Menlo"/>
-                <w:color w:val="569CD6"/>
-                <w:sz w:val="18"/>
-                <w:szCs w:val="18"/>
-              </w:rPr>
-              <w:t>f</w:t>
-            </w:r>
-            <w:r>
-              <w:rPr>
-                <w:rFonts w:ascii="Menlo" w:hAnsi="Menlo" w:cs="Menlo"/>
-                <w:color w:val="CE9178"/>
-                <w:sz w:val="18"/>
-                <w:szCs w:val="18"/>
-              </w:rPr>
-              <w:t>"</w:t>
-            </w:r>
-            <w:r>
-              <w:rPr>
-                <w:rFonts w:ascii="Menlo" w:hAnsi="Menlo" w:cs="Menlo"/>
-                <w:color w:val="569CD6"/>
-                <w:sz w:val="18"/>
-                <w:szCs w:val="18"/>
-              </w:rPr>
-              <w:t>{</w:t>
-            </w:r>
-            <w:r>
-              <w:rPr>
-                <w:rFonts w:ascii="Menlo" w:hAnsi="Menlo" w:cs="Menlo"/>
-                <w:color w:val="9CDCFE"/>
-                <w:sz w:val="18"/>
-                <w:szCs w:val="18"/>
-              </w:rPr>
-              <w:t>usage_percent</w:t>
-            </w:r>
-            <w:r>
-              <w:rPr>
-                <w:rFonts w:ascii="Menlo" w:hAnsi="Menlo" w:cs="Menlo"/>
-                <w:color w:val="569CD6"/>
-                <w:sz w:val="18"/>
-                <w:szCs w:val="18"/>
-              </w:rPr>
-              <w:t>:.1f}</w:t>
-            </w:r>
-            <w:r>
-              <w:rPr>
-                <w:rFonts w:ascii="Menlo" w:hAnsi="Menlo" w:cs="Menlo"/>
-                <w:color w:val="CE9178"/>
-                <w:sz w:val="18"/>
-                <w:szCs w:val="18"/>
-              </w:rPr>
-              <w:t>%"</w:t>
-            </w:r>
-          </w:p>
-          <w:p>
-            <w:pPr>
-              <w:pStyle w:val="ListParagraph"/>
-              <w:numPr>
-                <w:ilvl w:val="0"/>
-                <w:numId w:val="5"/>
-              </w:numPr>
-              <w:shd w:val="clear" w:color="auto" w:fill="1F1F1F"/>
-              <w:spacing w:line="270" w:lineRule="atLeast"/>
-              <w:rPr>
-                <w:rFonts w:ascii="Menlo" w:hAnsi="Menlo" w:cs="Menlo"/>
-                <w:color w:val="CCCCCC"/>
-                <w:sz w:val="18"/>
-                <w:szCs w:val="18"/>
-              </w:rPr>
-            </w:pPr>
-            <w:r>
-              <w:rPr>
-                <w:rFonts w:ascii="Menlo" w:hAnsi="Menlo" w:cs="Menlo"/>
-                <w:color w:val="CCCCCC"/>
-                <w:sz w:val="18"/>
-                <w:szCs w:val="18"/>
-              </w:rPr>
-              <w:t xml:space="preserve">    )</w:t>
-            </w:r>
-          </w:p>
-          <w:p>
-            <w:pPr>
-              <w:pStyle w:val="ListParagraph"/>
-              <w:numPr>
-                <w:ilvl w:val="0"/>
-                <w:numId w:val="5"/>
-              </w:numPr>
-              <w:shd w:val="clear" w:color="auto" w:fill="1F1F1F"/>
-              <w:spacing w:line="270" w:lineRule="atLeast"/>
-              <w:rPr>
-                <w:rFonts w:ascii="Menlo" w:hAnsi="Menlo" w:cs="Menlo"/>
-                <w:color w:val="CCCCCC"/>
-                <w:sz w:val="18"/>
-                <w:szCs w:val="18"/>
-              </w:rPr>
-            </w:pPr>
-          </w:p>
-          <w:p>
-            <w:pPr>
-              <w:pStyle w:val="ListParagraph"/>
-              <w:numPr>
-                <w:ilvl w:val="0"/>
-                <w:numId w:val="5"/>
-              </w:numPr>
-              <w:shd w:val="clear" w:color="auto" w:fill="1F1F1F"/>
-              <w:spacing w:line="270" w:lineRule="atLeast"/>
-              <w:rPr>
-                <w:rFonts w:ascii="Menlo" w:hAnsi="Menlo" w:cs="Menlo"/>
-                <w:color w:val="CCCCCC"/>
-                <w:sz w:val="18"/>
-                <w:szCs w:val="18"/>
-              </w:rPr>
-            </w:pPr>
-            <w:r>
-              <w:rPr>
-                <w:rFonts w:ascii="Menlo" w:hAnsi="Menlo" w:cs="Menlo"/>
-                <w:color w:val="C586C0"/>
-                <w:sz w:val="18"/>
-                <w:szCs w:val="18"/>
-              </w:rPr>
-              <w:t>if</w:t>
-            </w:r>
-            <w:r>
-              <w:rPr>
-                <w:rFonts w:ascii="Menlo" w:hAnsi="Menlo" w:cs="Menlo"/>
-                <w:color w:val="CCCCCC"/>
-                <w:sz w:val="18"/>
-                <w:szCs w:val="18"/>
-              </w:rPr>
-              <w:t xml:space="preserve"> </w:t>
-            </w:r>
-            <w:r>
-              <w:rPr>
-                <w:rFonts w:ascii="Menlo" w:hAnsi="Menlo" w:cs="Menlo"/>
-                <w:color w:val="9CDCFE"/>
-                <w:sz w:val="18"/>
-                <w:szCs w:val="18"/>
-              </w:rPr>
-              <w:t>__name__</w:t>
-            </w:r>
-            <w:r>
-              <w:rPr>
-                <w:rFonts w:ascii="Menlo" w:hAnsi="Menlo" w:cs="Menlo"/>
-                <w:color w:val="CCCCCC"/>
-                <w:sz w:val="18"/>
-                <w:szCs w:val="18"/>
-              </w:rPr>
-              <w:t xml:space="preserve"> </w:t>
-            </w:r>
-            <w:r>
-              <w:rPr>
-                <w:rFonts w:ascii="Menlo" w:hAnsi="Menlo" w:cs="Menlo"/>
-                <w:color w:val="D4D4D4"/>
-                <w:sz w:val="18"/>
-                <w:szCs w:val="18"/>
-              </w:rPr>
-              <w:t>==</w:t>
-            </w:r>
-            <w:r>
-              <w:rPr>
-                <w:rFonts w:ascii="Menlo" w:hAnsi="Menlo" w:cs="Menlo"/>
-                <w:color w:val="CCCCCC"/>
-                <w:sz w:val="18"/>
-                <w:szCs w:val="18"/>
-              </w:rPr>
-              <w:t xml:space="preserve"> </w:t>
-            </w:r>
-            <w:r>
-              <w:rPr>
-                <w:rFonts w:ascii="Menlo" w:hAnsi="Menlo" w:cs="Menlo"/>
-                <w:color w:val="CE9178"/>
-                <w:sz w:val="18"/>
-                <w:szCs w:val="18"/>
-              </w:rPr>
-              <w:t>"__main__"</w:t>
-            </w:r>
-            <w:r>
-              <w:rPr>
-                <w:rFonts w:ascii="Menlo" w:hAnsi="Menlo" w:cs="Menlo"/>
-                <w:color w:val="CCCCCC"/>
-                <w:sz w:val="18"/>
-                <w:szCs w:val="18"/>
-              </w:rPr>
-              <w:t>:</w:t>
-            </w:r>
-          </w:p>
-          <w:p>
-            <w:pPr>
-              <w:pStyle w:val="ListParagraph"/>
-              <w:numPr>
-                <w:ilvl w:val="0"/>
-                <w:numId w:val="5"/>
-              </w:numPr>
-              <w:shd w:val="clear" w:color="auto" w:fill="1F1F1F"/>
-              <w:spacing w:line="270" w:lineRule="atLeast"/>
-              <w:rPr>
                 <w:rStyle w:val="Emphasis"/>
                 <w:rFonts w:ascii="Menlo" w:hAnsi="Menlo" w:cs="Menlo"/>
                 <w:i w:val="0"/>
@@ -7069,35 +4958,6 @@
                 <w:szCs w:val="18"/>
               </w:rPr>
             </w:pPr>
-            <w:r>
-              <w:rPr>
-                <w:rFonts w:ascii="Menlo" w:hAnsi="Menlo" w:cs="Menlo"/>
-                <w:color w:val="CCCCCC"/>
-                <w:sz w:val="18"/>
-                <w:szCs w:val="18"/>
-              </w:rPr>
-              <w:t xml:space="preserve">    </w:t>
-            </w:r>
-            <w:proofErr w:type="spellStart"/>
-            <w:r>
-              <w:rPr>
-                <w:rFonts w:ascii="Menlo" w:hAnsi="Menlo" w:cs="Menlo"/>
-                <w:color w:val="DCDCAA"/>
-                <w:sz w:val="18"/>
-                <w:szCs w:val="18"/>
-              </w:rPr>
-              <w:t>print_disk_usage</w:t>
-            </w:r>
-            <w:proofErr w:type="spellEnd"/>
-            <w:r>
-              <w:rPr>
-                <w:rFonts w:ascii="Menlo" w:hAnsi="Menlo" w:cs="Menlo"/>
-                <w:color w:val="CCCCCC"/>
-                <w:sz w:val="18"/>
-                <w:szCs w:val="18"/>
-              </w:rPr>
-              <w:t>()</w:t>
-            </w:r>
           </w:p>
         </w:tc>
       </w:tr>
@@ -7121,7 +4981,6 @@
           <w:i w:val="0"/>
           <w:iCs w:val="0"/>
         </w:rPr>
-        <w:lastRenderedPageBreak/>
         <w:t>Uptime</w:t>
       </w:r>
     </w:p>
@@ -7846,6 +5705,7 @@
                 <w:sz w:val="18"/>
                 <w:szCs w:val="18"/>
               </w:rPr>
+              <w:lastRenderedPageBreak/>
               <w:t xml:space="preserve">    </w:t>
             </w:r>
             <w:proofErr w:type="spellStart"/>
@@ -8089,7 +5949,10 @@
               <w:shd w:val="clear" w:color="auto" w:fill="1F1F1F"/>
               <w:spacing w:line="270" w:lineRule="atLeast"/>
               <w:rPr>
-                <w:rFonts w:ascii="Menlo" w:hAnsi="Menlo" w:cs="Menlo"/>
+                <w:rStyle w:val="Emphasis"/>
+                <w:rFonts w:ascii="Menlo" w:hAnsi="Menlo" w:cs="Menlo"/>
+                <w:i w:val="0"/>
+                <w:iCs w:val="0"/>
                 <w:color w:val="CCCCCC"/>
                 <w:sz w:val="18"/>
                 <w:szCs w:val="18"/>
@@ -8151,375 +6014,6 @@
               <w:shd w:val="clear" w:color="auto" w:fill="1F1F1F"/>
               <w:spacing w:line="270" w:lineRule="atLeast"/>
               <w:rPr>
-                <w:rFonts w:ascii="Menlo" w:hAnsi="Menlo" w:cs="Menlo"/>
-                <w:color w:val="CCCCCC"/>
-                <w:sz w:val="18"/>
-                <w:szCs w:val="18"/>
-              </w:rPr>
-            </w:pPr>
-          </w:p>
-          <w:p>
-            <w:pPr>
-              <w:pStyle w:val="ListParagraph"/>
-              <w:numPr>
-                <w:ilvl w:val="0"/>
-                <w:numId w:val="5"/>
-              </w:numPr>
-              <w:shd w:val="clear" w:color="auto" w:fill="1F1F1F"/>
-              <w:spacing w:line="270" w:lineRule="atLeast"/>
-              <w:rPr>
-                <w:rFonts w:ascii="Menlo" w:hAnsi="Menlo" w:cs="Menlo"/>
-                <w:color w:val="CCCCCC"/>
-                <w:sz w:val="18"/>
-                <w:szCs w:val="18"/>
-              </w:rPr>
-            </w:pPr>
-            <w:r>
-              <w:rPr>
-                <w:rFonts w:ascii="Menlo" w:hAnsi="Menlo" w:cs="Menlo"/>
-                <w:color w:val="CCCCCC"/>
-                <w:sz w:val="18"/>
-                <w:szCs w:val="18"/>
-              </w:rPr>
-              <w:t xml:space="preserve">    </w:t>
-            </w:r>
-            <w:r>
-              <w:rPr>
-                <w:rFonts w:ascii="Menlo" w:hAnsi="Menlo" w:cs="Menlo"/>
-                <w:color w:val="6A9955"/>
-                <w:sz w:val="18"/>
-                <w:szCs w:val="18"/>
-              </w:rPr>
-              <w:t># Values</w:t>
-            </w:r>
-          </w:p>
-          <w:p>
-            <w:pPr>
-              <w:pStyle w:val="ListParagraph"/>
-              <w:numPr>
-                <w:ilvl w:val="0"/>
-                <w:numId w:val="5"/>
-              </w:numPr>
-              <w:shd w:val="clear" w:color="auto" w:fill="1F1F1F"/>
-              <w:spacing w:line="270" w:lineRule="atLeast"/>
-              <w:rPr>
-                <w:rFonts w:ascii="Menlo" w:hAnsi="Menlo" w:cs="Menlo"/>
-                <w:color w:val="CCCCCC"/>
-                <w:sz w:val="18"/>
-                <w:szCs w:val="18"/>
-              </w:rPr>
-            </w:pPr>
-            <w:r>
-              <w:rPr>
-                <w:rFonts w:ascii="Menlo" w:hAnsi="Menlo" w:cs="Menlo"/>
-                <w:color w:val="CCCCCC"/>
-                <w:sz w:val="18"/>
-                <w:szCs w:val="18"/>
-              </w:rPr>
-              <w:lastRenderedPageBreak/>
-              <w:t xml:space="preserve">    </w:t>
-            </w:r>
-            <w:r>
-              <w:rPr>
-                <w:rFonts w:ascii="Menlo" w:hAnsi="Menlo" w:cs="Menlo"/>
-                <w:color w:val="DCDCAA"/>
-                <w:sz w:val="18"/>
-                <w:szCs w:val="18"/>
-              </w:rPr>
-              <w:t>print</w:t>
-            </w:r>
-            <w:r>
-              <w:rPr>
-                <w:rFonts w:ascii="Menlo" w:hAnsi="Menlo" w:cs="Menlo"/>
-                <w:color w:val="CCCCCC"/>
-                <w:sz w:val="18"/>
-                <w:szCs w:val="18"/>
-              </w:rPr>
-              <w:t>(</w:t>
-            </w:r>
-            <w:r>
-              <w:rPr>
-                <w:rFonts w:ascii="Menlo" w:hAnsi="Menlo" w:cs="Menlo"/>
-                <w:color w:val="569CD6"/>
-                <w:sz w:val="18"/>
-                <w:szCs w:val="18"/>
-              </w:rPr>
-              <w:t>f</w:t>
-            </w:r>
-            <w:r>
-              <w:rPr>
-                <w:rFonts w:ascii="Menlo" w:hAnsi="Menlo" w:cs="Menlo"/>
-                <w:color w:val="CE9178"/>
-                <w:sz w:val="18"/>
-                <w:szCs w:val="18"/>
-              </w:rPr>
-              <w:t>"</w:t>
-            </w:r>
-            <w:r>
-              <w:rPr>
-                <w:rFonts w:ascii="Menlo" w:hAnsi="Menlo" w:cs="Menlo"/>
-                <w:color w:val="569CD6"/>
-                <w:sz w:val="18"/>
-                <w:szCs w:val="18"/>
-              </w:rPr>
-              <w:t>{</w:t>
-            </w:r>
-            <w:proofErr w:type="spellStart"/>
-            <w:r>
-              <w:rPr>
-                <w:rFonts w:ascii="Menlo" w:hAnsi="Menlo" w:cs="Menlo"/>
-                <w:color w:val="9CDCFE"/>
-                <w:sz w:val="18"/>
-                <w:szCs w:val="18"/>
-              </w:rPr>
-              <w:t>now</w:t>
-            </w:r>
-            <w:r>
-              <w:rPr>
-                <w:rFonts w:ascii="Menlo" w:hAnsi="Menlo" w:cs="Menlo"/>
-                <w:color w:val="CCCCCC"/>
-                <w:sz w:val="18"/>
-                <w:szCs w:val="18"/>
-              </w:rPr>
-              <w:t>.</w:t>
-            </w:r>
-            <w:r>
-              <w:rPr>
-                <w:rFonts w:ascii="Menlo" w:hAnsi="Menlo" w:cs="Menlo"/>
-                <w:color w:val="DCDCAA"/>
-                <w:sz w:val="18"/>
-                <w:szCs w:val="18"/>
-              </w:rPr>
-              <w:t>strftime</w:t>
-            </w:r>
-            <w:proofErr w:type="spellEnd"/>
-            <w:r>
-              <w:rPr>
-                <w:rFonts w:ascii="Menlo" w:hAnsi="Menlo" w:cs="Menlo"/>
-                <w:color w:val="CCCCCC"/>
-                <w:sz w:val="18"/>
-                <w:szCs w:val="18"/>
-              </w:rPr>
-              <w:t>(</w:t>
-            </w:r>
-            <w:r>
-              <w:rPr>
-                <w:rFonts w:ascii="Menlo" w:hAnsi="Menlo" w:cs="Menlo"/>
-                <w:color w:val="CE9178"/>
-                <w:sz w:val="18"/>
-                <w:szCs w:val="18"/>
-              </w:rPr>
-              <w:t>'%Y-%m-</w:t>
-            </w:r>
-            <w:r>
-              <w:rPr>
-                <w:rFonts w:ascii="Menlo" w:hAnsi="Menlo" w:cs="Menlo"/>
-                <w:color w:val="569CD6"/>
-                <w:sz w:val="18"/>
-                <w:szCs w:val="18"/>
-              </w:rPr>
-              <w:t>%d</w:t>
-            </w:r>
-            <w:r>
-              <w:rPr>
-                <w:rFonts w:ascii="Menlo" w:hAnsi="Menlo" w:cs="Menlo"/>
-                <w:color w:val="CE9178"/>
-                <w:sz w:val="18"/>
-                <w:szCs w:val="18"/>
-              </w:rPr>
-              <w:t xml:space="preserve"> %H:%M:%S'</w:t>
-            </w:r>
-            <w:r>
-              <w:rPr>
-                <w:rFonts w:ascii="Menlo" w:hAnsi="Menlo" w:cs="Menlo"/>
-                <w:color w:val="CCCCCC"/>
-                <w:sz w:val="18"/>
-                <w:szCs w:val="18"/>
-              </w:rPr>
-              <w:t>)</w:t>
-            </w:r>
-            <w:r>
-              <w:rPr>
-                <w:rFonts w:ascii="Menlo" w:hAnsi="Menlo" w:cs="Menlo"/>
-                <w:color w:val="569CD6"/>
-                <w:sz w:val="18"/>
-                <w:szCs w:val="18"/>
-              </w:rPr>
-              <w:t>}</w:t>
-            </w:r>
-            <w:r>
-              <w:rPr>
-                <w:rFonts w:ascii="Menlo" w:hAnsi="Menlo" w:cs="Menlo"/>
-                <w:color w:val="CE9178"/>
-                <w:sz w:val="18"/>
-                <w:szCs w:val="18"/>
-              </w:rPr>
-              <w:t xml:space="preserve"> | </w:t>
-            </w:r>
-            <w:r>
-              <w:rPr>
-                <w:rFonts w:ascii="Menlo" w:hAnsi="Menlo" w:cs="Menlo"/>
-                <w:color w:val="569CD6"/>
-                <w:sz w:val="18"/>
-                <w:szCs w:val="18"/>
-              </w:rPr>
-              <w:t>{</w:t>
-            </w:r>
-            <w:proofErr w:type="spellStart"/>
-            <w:r>
-              <w:rPr>
-                <w:rFonts w:ascii="Menlo" w:hAnsi="Menlo" w:cs="Menlo"/>
-                <w:color w:val="9CDCFE"/>
-                <w:sz w:val="18"/>
-                <w:szCs w:val="18"/>
-              </w:rPr>
-              <w:t>uptime_days</w:t>
-            </w:r>
-            <w:proofErr w:type="spellEnd"/>
-            <w:r>
-              <w:rPr>
-                <w:rFonts w:ascii="Menlo" w:hAnsi="Menlo" w:cs="Menlo"/>
-                <w:color w:val="569CD6"/>
-                <w:sz w:val="18"/>
-                <w:szCs w:val="18"/>
-              </w:rPr>
-              <w:t>}</w:t>
-            </w:r>
-            <w:r>
-              <w:rPr>
-                <w:rFonts w:ascii="Menlo" w:hAnsi="Menlo" w:cs="Menlo"/>
-                <w:color w:val="CE9178"/>
-                <w:sz w:val="18"/>
-                <w:szCs w:val="18"/>
-              </w:rPr>
-              <w:t xml:space="preserve"> Days"</w:t>
-            </w:r>
-            <w:r>
-              <w:rPr>
-                <w:rFonts w:ascii="Menlo" w:hAnsi="Menlo" w:cs="Menlo"/>
-                <w:color w:val="CCCCCC"/>
-                <w:sz w:val="18"/>
-                <w:szCs w:val="18"/>
-              </w:rPr>
-              <w:t>)</w:t>
-            </w:r>
-          </w:p>
-          <w:p>
-            <w:pPr>
-              <w:pStyle w:val="ListParagraph"/>
-              <w:numPr>
-                <w:ilvl w:val="0"/>
-                <w:numId w:val="5"/>
-              </w:numPr>
-              <w:shd w:val="clear" w:color="auto" w:fill="1F1F1F"/>
-              <w:spacing w:line="270" w:lineRule="atLeast"/>
-              <w:rPr>
-                <w:rFonts w:ascii="Menlo" w:hAnsi="Menlo" w:cs="Menlo"/>
-                <w:color w:val="CCCCCC"/>
-                <w:sz w:val="18"/>
-                <w:szCs w:val="18"/>
-              </w:rPr>
-            </w:pPr>
-          </w:p>
-          <w:p>
-            <w:pPr>
-              <w:pStyle w:val="ListParagraph"/>
-              <w:numPr>
-                <w:ilvl w:val="0"/>
-                <w:numId w:val="5"/>
-              </w:numPr>
-              <w:shd w:val="clear" w:color="auto" w:fill="1F1F1F"/>
-              <w:spacing w:line="270" w:lineRule="atLeast"/>
-              <w:rPr>
-                <w:rFonts w:ascii="Menlo" w:hAnsi="Menlo" w:cs="Menlo"/>
-                <w:color w:val="CCCCCC"/>
-                <w:sz w:val="18"/>
-                <w:szCs w:val="18"/>
-              </w:rPr>
-            </w:pPr>
-            <w:r>
-              <w:rPr>
-                <w:rFonts w:ascii="Menlo" w:hAnsi="Menlo" w:cs="Menlo"/>
-                <w:color w:val="C586C0"/>
-                <w:sz w:val="18"/>
-                <w:szCs w:val="18"/>
-              </w:rPr>
-              <w:t>if</w:t>
-            </w:r>
-            <w:r>
-              <w:rPr>
-                <w:rFonts w:ascii="Menlo" w:hAnsi="Menlo" w:cs="Menlo"/>
-                <w:color w:val="CCCCCC"/>
-                <w:sz w:val="18"/>
-                <w:szCs w:val="18"/>
-              </w:rPr>
-              <w:t xml:space="preserve"> </w:t>
-            </w:r>
-            <w:r>
-              <w:rPr>
-                <w:rFonts w:ascii="Menlo" w:hAnsi="Menlo" w:cs="Menlo"/>
-                <w:color w:val="9CDCFE"/>
-                <w:sz w:val="18"/>
-                <w:szCs w:val="18"/>
-              </w:rPr>
-              <w:t>__name__</w:t>
-            </w:r>
-            <w:r>
-              <w:rPr>
-                <w:rFonts w:ascii="Menlo" w:hAnsi="Menlo" w:cs="Menlo"/>
-                <w:color w:val="CCCCCC"/>
-                <w:sz w:val="18"/>
-                <w:szCs w:val="18"/>
-              </w:rPr>
-              <w:t xml:space="preserve"> </w:t>
-            </w:r>
-            <w:r>
-              <w:rPr>
-                <w:rFonts w:ascii="Menlo" w:hAnsi="Menlo" w:cs="Menlo"/>
-                <w:color w:val="D4D4D4"/>
-                <w:sz w:val="18"/>
-                <w:szCs w:val="18"/>
-              </w:rPr>
-              <w:t>==</w:t>
-            </w:r>
-            <w:r>
-              <w:rPr>
-                <w:rFonts w:ascii="Menlo" w:hAnsi="Menlo" w:cs="Menlo"/>
-                <w:color w:val="CCCCCC"/>
-                <w:sz w:val="18"/>
-                <w:szCs w:val="18"/>
-              </w:rPr>
-              <w:t xml:space="preserve"> </w:t>
-            </w:r>
-            <w:r>
-              <w:rPr>
-                <w:rFonts w:ascii="Menlo" w:hAnsi="Menlo" w:cs="Menlo"/>
-                <w:color w:val="CE9178"/>
-                <w:sz w:val="18"/>
-                <w:szCs w:val="18"/>
-              </w:rPr>
-              <w:t>"__main__"</w:t>
-            </w:r>
-            <w:r>
-              <w:rPr>
-                <w:rFonts w:ascii="Menlo" w:hAnsi="Menlo" w:cs="Menlo"/>
-                <w:color w:val="CCCCCC"/>
-                <w:sz w:val="18"/>
-                <w:szCs w:val="18"/>
-              </w:rPr>
-              <w:t>:</w:t>
-            </w:r>
-          </w:p>
-          <w:p>
-            <w:pPr>
-              <w:pStyle w:val="ListParagraph"/>
-              <w:numPr>
-                <w:ilvl w:val="0"/>
-                <w:numId w:val="5"/>
-              </w:numPr>
-              <w:shd w:val="clear" w:color="auto" w:fill="1F1F1F"/>
-              <w:spacing w:line="270" w:lineRule="atLeast"/>
-              <w:rPr>
                 <w:rStyle w:val="Emphasis"/>
                 <w:rFonts w:ascii="Menlo" w:hAnsi="Menlo" w:cs="Menlo"/>
                 <w:i w:val="0"/>
@@ -8529,35 +6023,6 @@
                 <w:szCs w:val="18"/>
               </w:rPr>
             </w:pPr>
-            <w:r>
-              <w:rPr>
-                <w:rFonts w:ascii="Menlo" w:hAnsi="Menlo" w:cs="Menlo"/>
-                <w:color w:val="CCCCCC"/>
-                <w:sz w:val="18"/>
-                <w:szCs w:val="18"/>
-              </w:rPr>
-              <w:t xml:space="preserve">    </w:t>
-            </w:r>
-            <w:proofErr w:type="spellStart"/>
-            <w:r>
-              <w:rPr>
-                <w:rFonts w:ascii="Menlo" w:hAnsi="Menlo" w:cs="Menlo"/>
-                <w:color w:val="DCDCAA"/>
-                <w:sz w:val="18"/>
-                <w:szCs w:val="18"/>
-              </w:rPr>
-              <w:t>report_uptime</w:t>
-            </w:r>
-            <w:proofErr w:type="spellEnd"/>
-            <w:r>
-              <w:rPr>
-                <w:rFonts w:ascii="Menlo" w:hAnsi="Menlo" w:cs="Menlo"/>
-                <w:color w:val="CCCCCC"/>
-                <w:sz w:val="18"/>
-                <w:szCs w:val="18"/>
-              </w:rPr>
-              <w:t>()</w:t>
-            </w:r>
           </w:p>
         </w:tc>
       </w:tr>
@@ -8871,13 +6336,7 @@
         <w:rPr>
           <w:lang w:val="en-US"/>
         </w:rPr>
-        <w:t>Workflow</w:t>
-      </w:r>
-      <w:r>
-        <w:rPr>
-          <w:lang w:val="en-US"/>
-        </w:rPr>
-        <w:t>:</w:t>
+        <w:t>Workflow:</w:t>
       </w:r>
     </w:p>
     <w:p>
@@ -9119,13 +6578,7 @@
         <w:rPr>
           <w:lang w:val="en-US"/>
         </w:rPr>
-        <w:t>SensorHealth</w:t>
-      </w:r>
-      <w:r>
-        <w:rPr>
-          <w:lang w:val="en-US"/>
-        </w:rPr>
-        <w:t>_</w:t>
+        <w:t>SensorHealth_</w:t>
       </w:r>
       <w:r>
         <w:rPr>
@@ -9218,10 +6671,7 @@
         <w:t xml:space="preserve"> at C:\temp\Content_Logs and on Linux</w:t>
       </w:r>
       <w:r>
-        <w:t xml:space="preserve">  at </w:t>
-      </w:r>
-      <w:r>
-        <w:t>/var/log/</w:t>
+        <w:t xml:space="preserve">  at /var/log/</w:t>
       </w:r>
       <w:proofErr w:type="spellStart"/>
       <w:r>

</xml_diff>